<commit_message>
Started attempt to explain IT concepts (H, H*, I) to introduce IIT
</commit_message>
<xml_diff>
--- a/honours_thesis.docx
+++ b/honours_thesis.docx
@@ -1839,8 +1839,204 @@
       <w:r>
         <w:t xml:space="preserve"> In this case, the information we get from the event occurring is 0. This is the lower bound of information (however, some advocate for the utility of negative information)</w:t>
       </w:r>
+    </w:p>
+    <w:p>
+      <w:r>
+        <w:t>Entropy is a measure of unce</w:t>
+      </w:r>
+      <w:r>
+        <w:t>rtainty.</w:t>
+      </w:r>
+      <w:r>
+        <w:t xml:space="preserve"> For example, a coin flip has two possible outcomes. </w:t>
+      </w:r>
+      <w:r>
+        <w:t xml:space="preserve">With two possible outcomes, uncertainty (i.e. entropy) would be maximised if the coin was unbiased – we wouldn’t be able to predict the outcome any better than chance. </w:t>
+      </w:r>
+      <w:r>
+        <w:t>I</w:t>
+      </w:r>
+      <w:r>
+        <w:t>f the coin was biased</w:t>
+      </w:r>
+      <w:r>
+        <w:t xml:space="preserve"> however</w:t>
+      </w:r>
+      <w:r>
+        <w:t>, say towards heads,</w:t>
+      </w:r>
+      <w:r>
+        <w:t xml:space="preserve"> then the outcome is less uncertain as it is more likely to be heads. </w:t>
+      </w:r>
+      <w:r>
+        <w:t>In the extreme case where the outcome is always heads</w:t>
+      </w:r>
+      <w:r>
+        <w:t xml:space="preserve">, there </w:t>
+      </w:r>
+      <w:r>
+        <w:t>would be no uncertainty at all – in this case there is only really one outcome</w:t>
+      </w:r>
+      <w:r>
+        <w:t xml:space="preserve">. </w:t>
+      </w:r>
+      <w:r>
+        <w:t>If we know that the coin is biased in such a manner, observing the outcome would</w:t>
+      </w:r>
+      <w:r>
+        <w:t xml:space="preserve"> give us no information (as </w:t>
+      </w:r>
+      <w:r>
+        <w:lastRenderedPageBreak/>
+        <w:t xml:space="preserve">we practically already know the outcome). </w:t>
+      </w:r>
+      <w:r>
+        <w:t>If we knew that the coin was slightly biased, we would get a little information</w:t>
+      </w:r>
+      <w:r>
+        <w:t>.</w:t>
+      </w:r>
+      <w:r>
+        <w:t xml:space="preserve"> </w:t>
+      </w:r>
+      <w:r>
+        <w:t>Conversely, if the coin was fair, then observing the outcome would give us information, i.e. the outcome.</w:t>
+      </w:r>
+      <w:r>
+        <w:t xml:space="preserve"> </w:t>
+      </w:r>
+      <w:r>
+        <w:t>It is intuitive that the more ‘uncertain’ a set of events is, the more information we get from any of the events occurring</w:t>
+      </w:r>
+      <w:r>
+        <w:t>.</w:t>
+      </w:r>
+    </w:p>
+    <w:p>
+      <w:r>
+        <w:t>Conditional entropy of some variable is the entropy</w:t>
+      </w:r>
+      <w:r>
+        <w:t xml:space="preserve"> of that variable given a f</w:t>
+      </w:r>
+      <w:r>
+        <w:t>ixed value of another variable.</w:t>
+      </w:r>
+    </w:p>
+    <w:p>
+      <w:r>
+        <w:t>IIT posits that integrated information phi is consciousness. To understand what is meant by “integrated information”, perhaps it is a good idea to break it into two parts: information and integration</w:t>
+      </w:r>
+      <w:r>
+        <w:t xml:space="preserve">. </w:t>
+      </w:r>
+      <w:r>
+        <w:t>Information may be understood as a reduction in uncertainty.</w:t>
+      </w:r>
+      <w:r>
+        <w:t xml:space="preserve"> As an example, let’s consider a system of two simple neurons. </w:t>
+      </w:r>
+      <w:r>
+        <w:t>At any one timepoint, each of the two simple neurons is either firing</w:t>
+      </w:r>
+      <w:r>
+        <w:t xml:space="preserve"> or not firing. Thus at any timepoint, the system takes one of four states, as illustrated in Figure.</w:t>
+      </w:r>
+      <w:r>
+        <w:t xml:space="preserve"> </w:t>
+      </w:r>
+      <w:r>
+        <w:t>If we know</w:t>
+      </w:r>
+      <w:r>
+        <w:t xml:space="preserve"> or consider</w:t>
+      </w:r>
+      <w:r>
+        <w:t xml:space="preserve"> nothing more about the two neurons, at any timepoint</w:t>
+      </w:r>
+      <w:r>
+        <w:t xml:space="preserve"> t</w:t>
+      </w:r>
+      <w:r>
+        <w:t xml:space="preserve"> we could </w:t>
+      </w:r>
+      <w:r>
+        <w:t>only guess their state at chance accuracy (i.e. in this scenario we would have a one in four chance of guessing correctly)</w:t>
+      </w:r>
+      <w:r>
+        <w:t xml:space="preserve">, even if we knew </w:t>
+      </w:r>
+      <w:r>
+        <w:t xml:space="preserve">their past state </w:t>
+      </w:r>
+      <w:r>
+        <w:t xml:space="preserve">(at t-1) </w:t>
+      </w:r>
+      <w:r>
+        <w:t>or even future state</w:t>
+      </w:r>
+      <w:r>
+        <w:t xml:space="preserve"> (at t+1)</w:t>
+      </w:r>
+      <w:r>
+        <w:t>.</w:t>
+      </w:r>
+      <w:r>
+        <w:t xml:space="preserve"> This uncertainty is referred to as entropy.</w:t>
+      </w:r>
+      <w:r>
+        <w:t xml:space="preserve"> However, if we knew that second of the neur</w:t>
+      </w:r>
+      <w:r>
+        <w:t xml:space="preserve">ons at time t always assumed the state of the first neuron at time </w:t>
+      </w:r>
+      <w:r>
+        <w:t xml:space="preserve">t-1, </w:t>
+      </w:r>
+      <w:r>
+        <w:t xml:space="preserve">considering the past system state would essentially allow us to </w:t>
+      </w:r>
+      <w:r>
+        <w:t>eliminate two possibilities for time t, increasing the chances of a correct guess (which would now be one in two).</w:t>
+      </w:r>
+      <w:r>
+        <w:t xml:space="preserve"> This </w:t>
+      </w:r>
+      <w:r>
+        <w:t xml:space="preserve">new </w:t>
+      </w:r>
+      <w:r>
+        <w:t>uncertainty, given a fixed condition (knowing the first neuron at t-1) is referred to as the conditional entropy (the entropy</w:t>
+      </w:r>
+      <w:r>
+        <w:t xml:space="preserve"> conditioned upon a fixed event).</w:t>
+      </w:r>
+      <w:r>
+        <w:t xml:space="preserve"> The reduction of uncertainty</w:t>
+      </w:r>
+      <w:r>
+        <w:t xml:space="preserve"> by considering the past state</w:t>
+      </w:r>
+      <w:r>
+        <w:t xml:space="preserve"> (</w:t>
+      </w:r>
+      <w:r>
+        <w:t xml:space="preserve">consequently </w:t>
+      </w:r>
       <w:bookmarkStart w:id="18" w:name="_GoBack"/>
       <w:bookmarkEnd w:id="18"/>
+      <w:r>
+        <w:t xml:space="preserve">increasing our guess chance from ¼ to ½) is referred to as </w:t>
+      </w:r>
+      <w:r>
+        <w:t xml:space="preserve">mutual </w:t>
+      </w:r>
+      <w:r>
+        <w:t xml:space="preserve">information. </w:t>
+      </w:r>
+      <w:r>
+        <w:t>In our specific case, because our information is derived from entropies before and after taking into account the past state, it is formally referred to as mutual information.</w:t>
+      </w:r>
     </w:p>
     <w:p>
       <w:pPr>
@@ -2026,8 +2222,6 @@
       </w:pPr>
       <w:r>
         <w:tab/>
-      </w:r>
-      <w:r>
         <w:t>The data used</w:t>
       </w:r>
       <w:r>
@@ -2756,13 +2950,7 @@
         <w:rPr>
           <w:rFonts w:cs="Times New Roman"/>
         </w:rPr>
-        <w:t>Φ</w:t>
-      </w:r>
-      <w:r>
-        <w:rPr>
-          <w:rFonts w:cs="Times New Roman"/>
-        </w:rPr>
-        <w:t>* Computation</w:t>
+        <w:t>Φ* Computation</w:t>
       </w:r>
     </w:p>
     <w:p>
@@ -3136,7 +3324,7 @@
         <w:noProof/>
         <w:szCs w:val="24"/>
       </w:rPr>
-      <w:t>5</w:t>
+      <w:t>6</w:t>
     </w:r>
     <w:r>
       <w:rPr>
@@ -3720,6 +3908,7 @@
   <w:style w:type="character" w:default="1" w:styleId="DefaultParagraphFont">
     <w:name w:val="Default Paragraph Font"/>
     <w:uiPriority w:val="1"/>
+    <w:semiHidden/>
     <w:unhideWhenUsed/>
   </w:style>
   <w:style w:type="table" w:default="1" w:styleId="TableNormal">
@@ -4332,7 +4521,7 @@
 </file>
 
 <file path=customXml/itemProps1.xml><?xml version="1.0" encoding="utf-8"?>
-<ds:datastoreItem xmlns:ds="http://schemas.openxmlformats.org/officeDocument/2006/customXml" ds:itemID="{7975C597-DC1B-4618-A8E0-45C945C36A0C}">
+<ds:datastoreItem xmlns:ds="http://schemas.openxmlformats.org/officeDocument/2006/customXml" ds:itemID="{D97BF962-D2F0-4F23-B516-07E841154CA0}">
   <ds:schemaRefs>
     <ds:schemaRef ds:uri="http://schemas.openxmlformats.org/officeDocument/2006/bibliography"/>
   </ds:schemaRefs>

</xml_diff>

<commit_message>
Everything looks nicer (and more significant results) after log transforming to deal with skew; correlations conducted per channel combination
</commit_message>
<xml_diff>
--- a/honours_thesis.docx
+++ b/honours_thesis.docx
@@ -2023,120 +2023,174 @@
       <w:r>
         <w:t xml:space="preserve">consequently </w:t>
       </w:r>
-      <w:bookmarkStart w:id="18" w:name="_GoBack"/>
+      <w:r>
+        <w:t xml:space="preserve">increasing our guess chance from ¼ to ½) is referred to as </w:t>
+      </w:r>
+      <w:r>
+        <w:t xml:space="preserve">mutual </w:t>
+      </w:r>
+      <w:r>
+        <w:t xml:space="preserve">information. </w:t>
+      </w:r>
+      <w:r>
+        <w:t>In our specific case, because our information is derived from entropies before and after taking into account the past state, it is formally referred to as mutual information</w:t>
+      </w:r>
+      <w:r>
+        <w:t xml:space="preserve"> (or information gain – mutual information and information gain are equivalent)</w:t>
+      </w:r>
+      <w:r>
+        <w:t>.</w:t>
+      </w:r>
+    </w:p>
+    <w:p>
+      <w:r>
+        <w:lastRenderedPageBreak/>
+        <w:t>The modifier “integrated”</w:t>
+      </w:r>
+      <w:r>
+        <w:t xml:space="preserve"> specifies that any information gain (from considering the system state at some other time) should be due</w:t>
+      </w:r>
+      <w:r>
+        <w:t xml:space="preserve"> to</w:t>
+      </w:r>
+      <w:r>
+        <w:t xml:space="preserve"> dependencies</w:t>
+      </w:r>
+      <w:r>
+        <w:t xml:space="preserve"> among elements</w:t>
+      </w:r>
+      <w:r>
+        <w:t xml:space="preserve"> within the system.</w:t>
+      </w:r>
+      <w:r>
+        <w:t xml:space="preserve"> </w:t>
+      </w:r>
+      <w:r>
+        <w:t>A simple example to demonstrate this: consider</w:t>
+      </w:r>
+      <w:r>
+        <w:t xml:space="preserve"> two brains as a single system. While considering the past of both brains allows us to better predict the present states within both brains, we can also consider the two brains independently and predict just as better. In other words, considering the two brains together gives us no additional information than just considering one at a time,</w:t>
+      </w:r>
+      <w:r>
+        <w:t xml:space="preserve"> and so there is no integration and thus no integrated information.</w:t>
+      </w:r>
+    </w:p>
+    <w:p>
+      <w:r>
+        <w:t>The last iteration of IIT</w:t>
+      </w:r>
+      <w:r>
+        <w:t xml:space="preserve"> (3.0)</w:t>
+      </w:r>
+      <w:r>
+        <w:t xml:space="preserve"> updated both of how to calculate information and how to assess integration.</w:t>
+      </w:r>
+      <w:r>
+        <w:t xml:space="preserve"> Information is now assessed using the earth mover’s distance instead of Kullback-Leibler divervence (with KL-divergence being the generally accepted distance measure, but not metric, in information theory), and integration is now considered in a bidirectional manner.</w:t>
+      </w:r>
+      <w:r>
+        <w:t xml:space="preserve"> </w:t>
+      </w:r>
+    </w:p>
+    <w:p>
+      <w:pPr>
+        <w:pStyle w:val="Heading2"/>
+      </w:pPr>
+      <w:bookmarkStart w:id="18" w:name="_Toc487633715"/>
+      <w:bookmarkStart w:id="19" w:name="_Toc487633771"/>
+      <w:r>
+        <w:t>Integrated Information from the Decoding Perspective</w:t>
+      </w:r>
       <w:bookmarkEnd w:id="18"/>
-      <w:r>
-        <w:t xml:space="preserve">increasing our guess chance from ¼ to ½) is referred to as </w:t>
-      </w:r>
-      <w:r>
-        <w:t xml:space="preserve">mutual </w:t>
-      </w:r>
-      <w:r>
-        <w:t xml:space="preserve">information. </w:t>
-      </w:r>
-      <w:r>
-        <w:t>In our specific case, because our information is derived from entropies before and after taking into account the past state, it is formally referred to as mutual information.</w:t>
+      <w:bookmarkEnd w:id="19"/>
+      <w:r>
+        <w:t xml:space="preserve"> (include as subheading under IIT?)</w:t>
+      </w:r>
+    </w:p>
+    <w:p>
+      <w:pPr>
+        <w:pStyle w:val="Heading3"/>
+      </w:pPr>
+      <w:r>
+        <w:t>Mutual Information</w:t>
+      </w:r>
+    </w:p>
+    <w:p>
+      <w:pPr>
+        <w:pStyle w:val="Heading3"/>
+      </w:pPr>
+      <w:r>
+        <w:t>Condition Mutual Information</w:t>
       </w:r>
     </w:p>
     <w:p>
       <w:pPr>
         <w:pStyle w:val="Heading2"/>
       </w:pPr>
-      <w:bookmarkStart w:id="19" w:name="_Toc487633715"/>
-      <w:bookmarkStart w:id="20" w:name="_Toc487633771"/>
+      <w:bookmarkStart w:id="20" w:name="_Toc487633716"/>
+      <w:bookmarkStart w:id="21" w:name="_Toc487633772"/>
+      <w:r>
+        <w:t xml:space="preserve">Loss of Consciousness and </w:t>
+      </w:r>
+      <w:r>
+        <w:t>Feedback Disruption Under Anaesthesia</w:t>
+      </w:r>
+      <w:bookmarkEnd w:id="20"/>
+      <w:bookmarkEnd w:id="21"/>
+    </w:p>
+    <w:p>
+      <w:pPr>
+        <w:pStyle w:val="Heading2"/>
+      </w:pPr>
+      <w:bookmarkStart w:id="22" w:name="_Toc487633717"/>
+      <w:bookmarkStart w:id="23" w:name="_Toc487633773"/>
+      <w:r>
+        <w:t>LFP</w:t>
+      </w:r>
+      <w:bookmarkEnd w:id="22"/>
+      <w:bookmarkEnd w:id="23"/>
+    </w:p>
+    <w:p>
+      <w:pPr>
+        <w:pStyle w:val="Heading2"/>
+      </w:pPr>
+      <w:bookmarkStart w:id="24" w:name="_Toc487633718"/>
+      <w:bookmarkStart w:id="25" w:name="_Toc487633774"/>
+      <w:r>
+        <w:t>Aims and Hypotheses (in a separate section?)</w:t>
+      </w:r>
+      <w:bookmarkEnd w:id="24"/>
+      <w:bookmarkEnd w:id="25"/>
+    </w:p>
+    <w:p>
+      <w:r>
+        <w:t>G1</w:t>
+      </w:r>
+      <w:r>
+        <w:t>: air vs iso</w:t>
+      </w:r>
+    </w:p>
+    <w:p>
+      <w:r>
+        <w:t>Compare air to iso at each parameter: channels-used and tau-lag</w:t>
+      </w:r>
+    </w:p>
+    <w:p>
+      <w:r>
+        <w:t>Description for phis via LME: assess main effect of condition, channels used, and lag</w:t>
+      </w:r>
+      <w:r>
+        <w:t>, accounting for the nested design</w:t>
+      </w:r>
+    </w:p>
+    <w:p>
+      <w:r>
+        <w:t>If using ANOVA, (i.e. not distinguishing between sets), maybe not necessary to conduct t-tests per set?</w:t>
+      </w:r>
+    </w:p>
+    <w:p>
       <w:r>
         <w:lastRenderedPageBreak/>
-        <w:t>Integrated Information from the Decoding Perspective</w:t>
-      </w:r>
-      <w:bookmarkEnd w:id="19"/>
-      <w:bookmarkEnd w:id="20"/>
-      <w:r>
-        <w:t xml:space="preserve"> (include as subheading under IIT?)</w:t>
-      </w:r>
-    </w:p>
-    <w:p>
-      <w:pPr>
-        <w:pStyle w:val="Heading3"/>
-      </w:pPr>
-      <w:r>
-        <w:t>Mutual Information</w:t>
-      </w:r>
-    </w:p>
-    <w:p>
-      <w:pPr>
-        <w:pStyle w:val="Heading3"/>
-      </w:pPr>
-      <w:r>
-        <w:t>Condition Mutual Information</w:t>
-      </w:r>
-    </w:p>
-    <w:p>
-      <w:pPr>
-        <w:pStyle w:val="Heading2"/>
-      </w:pPr>
-      <w:bookmarkStart w:id="21" w:name="_Toc487633716"/>
-      <w:bookmarkStart w:id="22" w:name="_Toc487633772"/>
-      <w:r>
-        <w:t xml:space="preserve">Loss of Consciousness and </w:t>
-      </w:r>
-      <w:r>
-        <w:t>Feedback Disruption Under Anaesthesia</w:t>
-      </w:r>
-      <w:bookmarkEnd w:id="21"/>
-      <w:bookmarkEnd w:id="22"/>
-    </w:p>
-    <w:p>
-      <w:pPr>
-        <w:pStyle w:val="Heading2"/>
-      </w:pPr>
-      <w:bookmarkStart w:id="23" w:name="_Toc487633717"/>
-      <w:bookmarkStart w:id="24" w:name="_Toc487633773"/>
-      <w:r>
-        <w:t>LFP</w:t>
-      </w:r>
-      <w:bookmarkEnd w:id="23"/>
-      <w:bookmarkEnd w:id="24"/>
-    </w:p>
-    <w:p>
-      <w:pPr>
-        <w:pStyle w:val="Heading2"/>
-      </w:pPr>
-      <w:bookmarkStart w:id="25" w:name="_Toc487633718"/>
-      <w:bookmarkStart w:id="26" w:name="_Toc487633774"/>
-      <w:r>
-        <w:t>Aims and Hypotheses (in a separate section?)</w:t>
-      </w:r>
-      <w:bookmarkEnd w:id="25"/>
-      <w:bookmarkEnd w:id="26"/>
-    </w:p>
-    <w:p>
-      <w:r>
-        <w:t>G1</w:t>
-      </w:r>
-      <w:r>
-        <w:t>: air vs iso</w:t>
-      </w:r>
-    </w:p>
-    <w:p>
-      <w:r>
-        <w:t>Compare air to iso at each parameter: channels-used and tau-lag</w:t>
-      </w:r>
-    </w:p>
-    <w:p>
-      <w:r>
-        <w:t>Description for phis via LME: assess main effect of condition, channels used, and lag</w:t>
-      </w:r>
-      <w:r>
-        <w:t>, accounting for the nested design</w:t>
-      </w:r>
-    </w:p>
-    <w:p>
-      <w:r>
-        <w:t>If using ANOVA, (i.e. not distinguishing between sets), maybe not necessary to conduct t-tests per set?</w:t>
-      </w:r>
-    </w:p>
-    <w:p>
-      <w:r>
         <w:t>Figures: average phi at all parameters, for all sets</w:t>
       </w:r>
     </w:p>
@@ -2170,8 +2224,8 @@
       <w:pPr>
         <w:pStyle w:val="Heading1"/>
       </w:pPr>
-      <w:bookmarkStart w:id="27" w:name="_Toc487633719"/>
-      <w:bookmarkStart w:id="28" w:name="_Toc487633775"/>
+      <w:bookmarkStart w:id="26" w:name="_Toc487633719"/>
+      <w:bookmarkStart w:id="27" w:name="_Toc487633775"/>
       <w:r>
         <w:rPr>
           <w:b/>
@@ -2179,42 +2233,42 @@
         <w:lastRenderedPageBreak/>
         <w:t>CHAPTER 2: EXPERIMENTAL METHODS AND RESULTS</w:t>
       </w:r>
+      <w:bookmarkEnd w:id="26"/>
       <w:bookmarkEnd w:id="27"/>
-      <w:bookmarkEnd w:id="28"/>
     </w:p>
     <w:p>
       <w:pPr>
         <w:pStyle w:val="Heading2"/>
       </w:pPr>
-      <w:bookmarkStart w:id="29" w:name="_Toc487633720"/>
-      <w:bookmarkStart w:id="30" w:name="_Toc487633776"/>
-      <w:commentRangeStart w:id="31"/>
+      <w:bookmarkStart w:id="28" w:name="_Toc487633720"/>
+      <w:bookmarkStart w:id="29" w:name="_Toc487633776"/>
+      <w:commentRangeStart w:id="30"/>
       <w:r>
         <w:t>Method</w:t>
       </w:r>
-      <w:commentRangeEnd w:id="31"/>
+      <w:commentRangeEnd w:id="30"/>
       <w:r>
         <w:rPr>
           <w:rStyle w:val="CommentReference"/>
           <w:rFonts w:eastAsiaTheme="minorEastAsia" w:cstheme="minorBidi"/>
           <w:b w:val="0"/>
         </w:rPr>
-        <w:commentReference w:id="31"/>
-      </w:r>
+        <w:commentReference w:id="30"/>
+      </w:r>
+      <w:bookmarkEnd w:id="28"/>
       <w:bookmarkEnd w:id="29"/>
-      <w:bookmarkEnd w:id="30"/>
     </w:p>
     <w:p>
       <w:pPr>
         <w:pStyle w:val="Heading3"/>
       </w:pPr>
-      <w:bookmarkStart w:id="32" w:name="_Toc487633721"/>
-      <w:bookmarkStart w:id="33" w:name="_Toc487633777"/>
+      <w:bookmarkStart w:id="31" w:name="_Toc487633721"/>
+      <w:bookmarkStart w:id="32" w:name="_Toc487633777"/>
       <w:r>
         <w:t>Experimental Procedure</w:t>
       </w:r>
+      <w:bookmarkEnd w:id="31"/>
       <w:bookmarkEnd w:id="32"/>
-      <w:bookmarkEnd w:id="33"/>
     </w:p>
     <w:p>
       <w:pPr>
@@ -2250,8 +2304,8 @@
       <w:pPr>
         <w:ind w:firstLine="720"/>
       </w:pPr>
-      <w:bookmarkStart w:id="34" w:name="_Toc487633722"/>
-      <w:bookmarkStart w:id="35" w:name="_Toc487633778"/>
+      <w:bookmarkStart w:id="33" w:name="_Toc487633722"/>
+      <w:bookmarkStart w:id="34" w:name="_Toc487633778"/>
       <w:r>
         <w:rPr>
           <w:rStyle w:val="Heading4Char"/>
@@ -2276,88 +2330,88 @@
         </w:rPr>
         <w:t>.</w:t>
       </w:r>
+      <w:bookmarkEnd w:id="33"/>
       <w:bookmarkEnd w:id="34"/>
+      <w:r>
+        <w:t xml:space="preserve"> </w:t>
+      </w:r>
+      <w:r>
+        <w:t>Thirteen female laboratory-reared Drosophila melanogaster</w:t>
+      </w:r>
+      <w:r>
+        <w:t xml:space="preserve"> flies</w:t>
+      </w:r>
+      <w:r>
+        <w:t xml:space="preserve"> (</w:t>
+      </w:r>
+      <w:r>
+        <w:t xml:space="preserve">Canton S wild type, </w:t>
+      </w:r>
+      <w:r>
+        <w:t>3-7 days post eclosion)</w:t>
+      </w:r>
+      <w:r>
+        <w:t xml:space="preserve"> were collected under cold anaesthesia and tethered to a tungsten rod. Flies were glued dorsally to the rod using dental cement (Synergy D6 FLOW A3.5/B3, Colt</w:t>
+      </w:r>
+      <w:r>
+        <w:t>è</w:t>
+      </w:r>
+      <w:r>
+        <w:t>ne Whaledent)</w:t>
+      </w:r>
+      <w:r>
+        <w:t xml:space="preserve"> which was cured with blue light. The flies’ wings were also glued to the rod in order to prevent wingbeats during recording, and dental cement was applied to the neck to stabilise the head. Tethered flies were positioned </w:t>
+      </w:r>
+      <w:r>
+        <w:t xml:space="preserve">above a 45.5 </w:t>
+      </w:r>
+      <w:r>
+        <w:t>mg air-supported Styrofoam ball</w:t>
+      </w:r>
+      <w:r>
+        <w:t>, setup similarly to {Paulk 2013}, and thus were able to walk in place.</w:t>
+      </w:r>
+    </w:p>
+    <w:p>
+      <w:pPr>
+        <w:ind w:firstLine="720"/>
+      </w:pPr>
+      <w:bookmarkStart w:id="35" w:name="_Toc487633723"/>
+      <w:bookmarkStart w:id="36" w:name="_Toc487633779"/>
+      <w:commentRangeStart w:id="37"/>
+      <w:r>
+        <w:rPr>
+          <w:rStyle w:val="Heading4Char"/>
+        </w:rPr>
+        <w:t>E</w:t>
+      </w:r>
+      <w:r>
+        <w:rPr>
+          <w:rStyle w:val="Heading4Char"/>
+        </w:rPr>
+        <w:t>lectrode probe i</w:t>
+      </w:r>
+      <w:r>
+        <w:rPr>
+          <w:rStyle w:val="Heading4Char"/>
+        </w:rPr>
+        <w:t>nsertion</w:t>
+      </w:r>
+      <w:commentRangeEnd w:id="37"/>
+      <w:r>
+        <w:rPr>
+          <w:rStyle w:val="Heading4Char"/>
+        </w:rPr>
+        <w:commentReference w:id="37"/>
+      </w:r>
+      <w:r>
+        <w:rPr>
+          <w:rStyle w:val="Heading4Char"/>
+        </w:rPr>
+        <w:t>.</w:t>
+      </w:r>
       <w:bookmarkEnd w:id="35"/>
-      <w:r>
-        <w:t xml:space="preserve"> </w:t>
-      </w:r>
-      <w:r>
-        <w:t>Thirteen female laboratory-reared Drosophila melanogaster</w:t>
-      </w:r>
-      <w:r>
-        <w:t xml:space="preserve"> flies</w:t>
-      </w:r>
-      <w:r>
-        <w:t xml:space="preserve"> (</w:t>
-      </w:r>
-      <w:r>
-        <w:t xml:space="preserve">Canton S wild type, </w:t>
-      </w:r>
-      <w:r>
-        <w:t>3-7 days post eclosion)</w:t>
-      </w:r>
-      <w:r>
-        <w:t xml:space="preserve"> were collected under cold anaesthesia and tethered to a tungsten rod. Flies were glued dorsally to the rod using dental cement (Synergy D6 FLOW A3.5/B3, Colt</w:t>
-      </w:r>
-      <w:r>
-        <w:t>è</w:t>
-      </w:r>
-      <w:r>
-        <w:t>ne Whaledent)</w:t>
-      </w:r>
-      <w:r>
-        <w:t xml:space="preserve"> which was cured with blue light. The flies’ wings were also glued to the rod in order to prevent wingbeats during recording, and dental cement was applied to the neck to stabilise the head. Tethered flies were positioned </w:t>
-      </w:r>
-      <w:r>
-        <w:t xml:space="preserve">above a 45.5 </w:t>
-      </w:r>
-      <w:r>
-        <w:t>mg air-supported Styrofoam ball</w:t>
-      </w:r>
-      <w:r>
-        <w:t>, setup similarly to {Paulk 2013}, and thus were able to walk in place.</w:t>
-      </w:r>
-    </w:p>
-    <w:p>
-      <w:pPr>
-        <w:ind w:firstLine="720"/>
-      </w:pPr>
-      <w:bookmarkStart w:id="36" w:name="_Toc487633723"/>
-      <w:bookmarkStart w:id="37" w:name="_Toc487633779"/>
-      <w:commentRangeStart w:id="38"/>
-      <w:r>
-        <w:rPr>
-          <w:rStyle w:val="Heading4Char"/>
-        </w:rPr>
-        <w:t>E</w:t>
-      </w:r>
-      <w:r>
-        <w:rPr>
-          <w:rStyle w:val="Heading4Char"/>
-        </w:rPr>
-        <w:t>lectrode probe i</w:t>
-      </w:r>
-      <w:r>
-        <w:rPr>
-          <w:rStyle w:val="Heading4Char"/>
-        </w:rPr>
-        <w:t>nsertion</w:t>
-      </w:r>
-      <w:commentRangeEnd w:id="38"/>
-      <w:r>
-        <w:rPr>
-          <w:rStyle w:val="Heading4Char"/>
-        </w:rPr>
-        <w:commentReference w:id="38"/>
-      </w:r>
-      <w:r>
-        <w:rPr>
-          <w:rStyle w:val="Heading4Char"/>
-        </w:rPr>
-        <w:t>.</w:t>
-      </w:r>
       <w:bookmarkEnd w:id="36"/>
-      <w:bookmarkEnd w:id="37"/>
       <w:r>
         <w:t xml:space="preserve"> </w:t>
       </w:r>
@@ -2481,8 +2535,8 @@
       <w:pPr>
         <w:ind w:firstLine="720"/>
       </w:pPr>
-      <w:bookmarkStart w:id="39" w:name="_Toc487633724"/>
-      <w:bookmarkStart w:id="40" w:name="_Toc487633780"/>
+      <w:bookmarkStart w:id="38" w:name="_Toc487633724"/>
+      <w:bookmarkStart w:id="39" w:name="_Toc487633780"/>
       <w:r>
         <w:rPr>
           <w:rStyle w:val="Heading4Char"/>
@@ -2507,245 +2561,245 @@
         </w:rPr>
         <w:t>.</w:t>
       </w:r>
+      <w:bookmarkEnd w:id="38"/>
       <w:bookmarkEnd w:id="39"/>
+      <w:r>
+        <w:t xml:space="preserve"> </w:t>
+      </w:r>
+      <w:r>
+        <w:t>Isoflurane was delivered from an evaporator (Mediquip) onto the fly through a connected rubber hose. The i</w:t>
+      </w:r>
+      <w:r>
+        <w:t xml:space="preserve">soflurane was delivered </w:t>
+      </w:r>
+      <w:r>
+        <w:t xml:space="preserve">at a constant flow of 2 l/min and </w:t>
+      </w:r>
+      <w:r>
+        <w:t xml:space="preserve">continuously vacuumed from the opposite side of the fly. </w:t>
+      </w:r>
+      <w:r>
+        <w:t>Actual</w:t>
+      </w:r>
+      <w:r>
+        <w:t xml:space="preserve"> concentration near the fly body was </w:t>
+      </w:r>
+      <w:r>
+        <w:t xml:space="preserve">either </w:t>
+      </w:r>
+      <w:r>
+        <w:t>0 vol% (air condition</w:t>
+      </w:r>
+      <w:r>
+        <w:t>)  or 0.6 vol%</w:t>
+      </w:r>
+      <w:r>
+        <w:t xml:space="preserve"> </w:t>
+      </w:r>
+      <w:r>
+        <w:t xml:space="preserve">(isoflurane condition) </w:t>
+      </w:r>
+      <w:r>
+        <w:t>as estimated following the gas chromatography procedure described by {Kottler 2013} for measuring isoflurane concentration.</w:t>
+      </w:r>
+    </w:p>
+    <w:p>
+      <w:pPr>
+        <w:ind w:firstLine="720"/>
+      </w:pPr>
+      <w:bookmarkStart w:id="40" w:name="_Toc487633725"/>
+      <w:bookmarkStart w:id="41" w:name="_Toc487633781"/>
+      <w:r>
+        <w:rPr>
+          <w:rStyle w:val="Heading4Char"/>
+        </w:rPr>
+        <w:t>Experimental</w:t>
+      </w:r>
+      <w:r>
+        <w:rPr>
+          <w:rStyle w:val="Heading4Char"/>
+        </w:rPr>
+        <w:t xml:space="preserve"> p</w:t>
+      </w:r>
+      <w:r>
+        <w:rPr>
+          <w:rStyle w:val="Heading4Char"/>
+        </w:rPr>
+        <w:t>rotocol</w:t>
+      </w:r>
+      <w:r>
+        <w:rPr>
+          <w:rStyle w:val="Heading4Char"/>
+        </w:rPr>
+        <w:t>.</w:t>
+      </w:r>
       <w:bookmarkEnd w:id="40"/>
+      <w:bookmarkEnd w:id="41"/>
       <w:r>
         <w:t xml:space="preserve"> </w:t>
       </w:r>
       <w:r>
-        <w:t>Isoflurane was delivered from an evaporator (Mediquip) onto the fly through a connected rubber hose. The i</w:t>
-      </w:r>
-      <w:r>
-        <w:t xml:space="preserve">soflurane was delivered </w:t>
-      </w:r>
-      <w:r>
-        <w:t xml:space="preserve">at a constant flow of 2 l/min and </w:t>
-      </w:r>
-      <w:r>
-        <w:t xml:space="preserve">continuously vacuumed from the opposite side of the fly. </w:t>
-      </w:r>
-      <w:r>
-        <w:t>Actual</w:t>
-      </w:r>
-      <w:r>
-        <w:t xml:space="preserve"> concentration near the fly body was </w:t>
-      </w:r>
-      <w:r>
-        <w:t xml:space="preserve">either </w:t>
-      </w:r>
-      <w:r>
-        <w:t>0 vol% (air condition</w:t>
-      </w:r>
-      <w:r>
-        <w:t>)  or 0.6 vol%</w:t>
+        <w:t xml:space="preserve">The complete experimental procedure is described in {Cohen 2016}. </w:t>
+      </w:r>
+      <w:r>
+        <w:t>Here I briefly describe the procedure</w:t>
+      </w:r>
+      <w:r>
+        <w:t xml:space="preserve"> relevant to the data used in this project.</w:t>
       </w:r>
       <w:r>
         <w:t xml:space="preserve"> </w:t>
       </w:r>
       <w:r>
-        <w:t xml:space="preserve">(isoflurane condition) </w:t>
-      </w:r>
-      <w:r>
-        <w:t>as estimated following the gas chromatography procedure described by {Kottler 2013} for measuring isoflurane concentration.</w:t>
+        <w:t>An experimen</w:t>
+      </w:r>
+      <w:r>
+        <w:t>t consisted of tw</w:t>
+      </w:r>
+      <w:r>
+        <w:t>o blocks:</w:t>
+      </w:r>
+      <w:r>
+        <w:t xml:space="preserve"> one for the air condition, followed by one for the isoflurane condition</w:t>
+      </w:r>
+      <w:r>
+        <w:t xml:space="preserve">. </w:t>
+      </w:r>
+      <w:r>
+        <w:t>Each block started with a series of air puffs, followed by 18 s of rest, 248 s of visual stimuli, another 18 s of rest, and finally a second series of air puffs.</w:t>
+      </w:r>
+      <w:r>
+        <w:t xml:space="preserve"> Isoflurane was administered immediately after completion of the first block (i.e. after the last air puff), and flies were left for 180 s to adjust to </w:t>
+      </w:r>
+      <w:r>
+        <w:t>the new c</w:t>
+      </w:r>
+      <w:r>
+        <w:t>oncentration before beginning the second block.</w:t>
+      </w:r>
+      <w:r>
+        <w:t xml:space="preserve"> The data used in this project corresponds to the 18 s period between the end of the first series of air puffs and the beginning of the visual stimuli.</w:t>
       </w:r>
     </w:p>
     <w:p>
       <w:pPr>
         <w:ind w:firstLine="720"/>
       </w:pPr>
-      <w:bookmarkStart w:id="41" w:name="_Toc487633725"/>
-      <w:bookmarkStart w:id="42" w:name="_Toc487633781"/>
+      <w:bookmarkStart w:id="42" w:name="_Toc487633726"/>
+      <w:bookmarkStart w:id="43" w:name="_Toc487633782"/>
       <w:r>
         <w:rPr>
           <w:rStyle w:val="Heading4Char"/>
         </w:rPr>
-        <w:t>Experimental</w:t>
+        <w:t>Local</w:t>
       </w:r>
       <w:r>
         <w:rPr>
           <w:rStyle w:val="Heading4Char"/>
         </w:rPr>
-        <w:t xml:space="preserve"> p</w:t>
+        <w:t xml:space="preserve"> field p</w:t>
       </w:r>
       <w:r>
         <w:rPr>
           <w:rStyle w:val="Heading4Char"/>
         </w:rPr>
-        <w:t>rotocol</w:t>
+        <w:t xml:space="preserve">otential </w:t>
       </w:r>
       <w:r>
         <w:rPr>
           <w:rStyle w:val="Heading4Char"/>
         </w:rPr>
+        <w:t>p</w:t>
+      </w:r>
+      <w:r>
+        <w:rPr>
+          <w:rStyle w:val="Heading4Char"/>
+        </w:rPr>
+        <w:t>reprocessing</w:t>
+      </w:r>
+      <w:r>
+        <w:rPr>
+          <w:rStyle w:val="Heading4Char"/>
+        </w:rPr>
         <w:t>.</w:t>
       </w:r>
-      <w:bookmarkEnd w:id="41"/>
       <w:bookmarkEnd w:id="42"/>
+      <w:bookmarkEnd w:id="43"/>
       <w:r>
         <w:t xml:space="preserve"> </w:t>
       </w:r>
       <w:r>
-        <w:t xml:space="preserve">The complete experimental procedure is described in {Cohen 2016}. </w:t>
-      </w:r>
-      <w:r>
-        <w:t>Here I briefly describe the procedure</w:t>
-      </w:r>
-      <w:r>
-        <w:t xml:space="preserve"> relevant to the data used in this project.</w:t>
+        <w:t>LFPs were recorded at 25 kHz and downsampled to 1000 Hz.</w:t>
       </w:r>
       <w:r>
         <w:t xml:space="preserve"> </w:t>
       </w:r>
       <w:r>
-        <w:t>An experimen</w:t>
-      </w:r>
-      <w:r>
-        <w:t>t consisted of tw</w:t>
-      </w:r>
-      <w:r>
-        <w:t>o blocks:</w:t>
-      </w:r>
-      <w:r>
-        <w:t xml:space="preserve"> one for the air condition, followed by one for the isoflurane condition</w:t>
+        <w:t xml:space="preserve">Electrodes were bipolar rereferenced by subtracting neighbouring electrodes, </w:t>
+      </w:r>
+      <w:commentRangeStart w:id="44"/>
+      <w:r>
+        <w:t xml:space="preserve">resulting in </w:t>
+      </w:r>
+      <w:r>
+        <w:t>15</w:t>
+      </w:r>
+      <w:r>
+        <w:t xml:space="preserve"> signals</w:t>
+      </w:r>
+      <w:commentRangeEnd w:id="44"/>
+      <w:r>
+        <w:rPr>
+          <w:rStyle w:val="CommentReference"/>
+        </w:rPr>
+        <w:commentReference w:id="44"/>
       </w:r>
       <w:r>
         <w:t xml:space="preserve">. </w:t>
       </w:r>
       <w:r>
-        <w:t>Each block started with a series of air puffs, followed by 18 s of rest, 248 s of visual stimuli, another 18 s of rest, and finally a second series of air puffs.</w:t>
-      </w:r>
-      <w:r>
-        <w:t xml:space="preserve"> Isoflurane was administered immediately after completion of the first block (i.e. after the last air puff), and flies were left for 180 s to adjust to </w:t>
-      </w:r>
-      <w:r>
-        <w:t>the new c</w:t>
-      </w:r>
-      <w:r>
-        <w:t>oncentration before beginning the second block.</w:t>
-      </w:r>
-      <w:r>
-        <w:t xml:space="preserve"> The data used in this project corresponds to the 18 s period between the end of the first series of air puffs and the beginning of the visual stimuli.</w:t>
-      </w:r>
-    </w:p>
-    <w:p>
-      <w:pPr>
-        <w:ind w:firstLine="720"/>
-      </w:pPr>
-      <w:bookmarkStart w:id="43" w:name="_Toc487633726"/>
-      <w:bookmarkStart w:id="44" w:name="_Toc487633782"/>
-      <w:r>
-        <w:rPr>
-          <w:rStyle w:val="Heading4Char"/>
-        </w:rPr>
-        <w:t>Local</w:t>
-      </w:r>
-      <w:r>
-        <w:rPr>
-          <w:rStyle w:val="Heading4Char"/>
-        </w:rPr>
-        <w:t xml:space="preserve"> field p</w:t>
-      </w:r>
-      <w:r>
-        <w:rPr>
-          <w:rStyle w:val="Heading4Char"/>
-        </w:rPr>
-        <w:t xml:space="preserve">otential </w:t>
-      </w:r>
-      <w:r>
-        <w:rPr>
-          <w:rStyle w:val="Heading4Char"/>
-        </w:rPr>
-        <w:t>p</w:t>
-      </w:r>
-      <w:r>
-        <w:rPr>
-          <w:rStyle w:val="Heading4Char"/>
-        </w:rPr>
-        <w:t>reprocessing</w:t>
-      </w:r>
-      <w:r>
-        <w:rPr>
-          <w:rStyle w:val="Heading4Char"/>
-        </w:rPr>
-        <w:t>.</w:t>
-      </w:r>
-      <w:bookmarkEnd w:id="43"/>
-      <w:bookmarkEnd w:id="44"/>
+        <w:t>Hereafter these signals</w:t>
+      </w:r>
+      <w:r>
+        <w:t xml:space="preserve"> will be referred to as </w:t>
+      </w:r>
+      <w:r>
+        <w:t>“</w:t>
+      </w:r>
+      <w:r>
+        <w:t>channels</w:t>
+      </w:r>
+      <w:r>
+        <w:t>”.</w:t>
+      </w:r>
       <w:r>
         <w:t xml:space="preserve"> </w:t>
       </w:r>
       <w:r>
-        <w:t>LFPs were recorded at 25 kHz and downsampled to 1000 Hz.</w:t>
-      </w:r>
-      <w:r>
-        <w:t xml:space="preserve"> </w:t>
-      </w:r>
-      <w:r>
-        <w:t xml:space="preserve">Electrodes were bipolar rereferenced by subtracting neighbouring electrodes, </w:t>
-      </w:r>
-      <w:commentRangeStart w:id="45"/>
-      <w:r>
-        <w:t xml:space="preserve">resulting in </w:t>
-      </w:r>
-      <w:r>
-        <w:t>15</w:t>
-      </w:r>
-      <w:r>
-        <w:t xml:space="preserve"> signals</w:t>
-      </w:r>
-      <w:commentRangeEnd w:id="45"/>
-      <w:r>
-        <w:rPr>
-          <w:rStyle w:val="CommentReference"/>
-        </w:rPr>
-        <w:commentReference w:id="45"/>
-      </w:r>
-      <w:r>
-        <w:t xml:space="preserve">. </w:t>
-      </w:r>
-      <w:r>
-        <w:t>Hereafter these signals</w:t>
-      </w:r>
-      <w:r>
-        <w:t xml:space="preserve"> will be referred to as </w:t>
+        <w:t>The 18 s of data</w:t>
+      </w:r>
+      <w:r>
+        <w:t xml:space="preserve"> for each condition</w:t>
+      </w:r>
+      <w:r>
+        <w:t xml:space="preserve"> was split into</w:t>
+      </w:r>
+      <w:r>
+        <w:t xml:space="preserve"> 2.25s </w:t>
+      </w:r>
+      <w:r>
+        <w:t>segments</w:t>
+      </w:r>
+      <w:r>
+        <w:t>,</w:t>
+      </w:r>
+      <w:r>
+        <w:t xml:space="preserve"> giving 8 </w:t>
       </w:r>
       <w:r>
         <w:t>“</w:t>
       </w:r>
       <w:r>
-        <w:t>channels</w:t>
-      </w:r>
-      <w:r>
-        <w:t>”.</w:t>
-      </w:r>
-      <w:r>
-        <w:t xml:space="preserve"> </w:t>
-      </w:r>
-      <w:r>
-        <w:t>The 18 s of data</w:t>
-      </w:r>
-      <w:r>
-        <w:t xml:space="preserve"> for each condition</w:t>
-      </w:r>
-      <w:r>
-        <w:t xml:space="preserve"> was split into</w:t>
-      </w:r>
-      <w:r>
-        <w:t xml:space="preserve"> 2.25s </w:t>
-      </w:r>
-      <w:r>
-        <w:t>segments</w:t>
-      </w:r>
-      <w:r>
-        <w:t>,</w:t>
-      </w:r>
-      <w:r>
-        <w:t xml:space="preserve"> giving 8 </w:t>
-      </w:r>
-      <w:r>
-        <w:t>“</w:t>
-      </w:r>
-      <w:r>
         <w:t>trials</w:t>
       </w:r>
       <w:r>
@@ -2794,9 +2848,9 @@
       <w:pPr>
         <w:pStyle w:val="Heading3"/>
       </w:pPr>
-      <w:bookmarkStart w:id="46" w:name="_Toc487633727"/>
-      <w:bookmarkStart w:id="47" w:name="_Toc487633783"/>
-      <w:commentRangeStart w:id="48"/>
+      <w:bookmarkStart w:id="45" w:name="_Toc487633727"/>
+      <w:bookmarkStart w:id="46" w:name="_Toc487633783"/>
+      <w:commentRangeStart w:id="47"/>
       <w:r>
         <w:rPr>
           <w:rFonts w:cs="Times New Roman"/>
@@ -2807,20 +2861,20 @@
       <w:r>
         <w:t>3</w:t>
       </w:r>
-      <w:commentRangeEnd w:id="48"/>
+      <w:commentRangeEnd w:id="47"/>
       <w:r>
         <w:rPr>
           <w:rStyle w:val="CommentReference"/>
           <w:rFonts w:eastAsiaTheme="minorEastAsia" w:cstheme="minorBidi"/>
           <w:b w:val="0"/>
         </w:rPr>
-        <w:commentReference w:id="48"/>
+        <w:commentReference w:id="47"/>
       </w:r>
       <w:r>
         <w:t xml:space="preserve"> Computation</w:t>
       </w:r>
+      <w:bookmarkEnd w:id="45"/>
       <w:bookmarkEnd w:id="46"/>
-      <w:bookmarkEnd w:id="47"/>
     </w:p>
     <w:p>
       <w:pPr>
@@ -3000,6 +3054,214 @@
       </w:r>
       <w:r>
         <w:t>some set of connections in the original system.</w:t>
+      </w:r>
+    </w:p>
+    <w:p>
+      <w:pPr>
+        <w:spacing w:after="160" w:line="259" w:lineRule="auto"/>
+      </w:pPr>
+      <w:r>
+        <w:br w:type="page"/>
+      </w:r>
+    </w:p>
+    <w:p>
+      <w:pPr>
+        <w:pStyle w:val="Heading2"/>
+      </w:pPr>
+      <w:commentRangeStart w:id="48"/>
+      <w:r>
+        <w:lastRenderedPageBreak/>
+        <w:t>Results</w:t>
+      </w:r>
+      <w:commentRangeEnd w:id="48"/>
+      <w:r>
+        <w:rPr>
+          <w:rStyle w:val="CommentReference"/>
+          <w:rFonts w:eastAsiaTheme="minorEastAsia" w:cstheme="minorBidi"/>
+          <w:b w:val="0"/>
+        </w:rPr>
+        <w:commentReference w:id="48"/>
+      </w:r>
+    </w:p>
+    <w:p>
+      <w:r>
+        <w:t>While it is unclear whether flies are “conscious” in that they have phenomenological experience, isoflurane reduces behavioural stimuli to noxious stimuli (perhaps this should be covered in the introduction, and if so, doesn’t need to be mentioned here? Or maybe just a reminder that responsiveness diminished under isoflurane?</w:t>
+      </w:r>
+      <w:r>
+        <w:t>)</w:t>
+      </w:r>
+      <w:r>
+        <w:t xml:space="preserve"> Analyses w</w:t>
+      </w:r>
+      <w:r>
+        <w:t>ere conducted using MATLAB 2017a and MATLAB 2015b (simulated likelihood ratio tests</w:t>
+      </w:r>
+      <w:r>
+        <w:t>, via MASSIVE</w:t>
+      </w:r>
+      <w:bookmarkStart w:id="49" w:name="_GoBack"/>
+      <w:bookmarkEnd w:id="49"/>
+      <w:r>
+        <w:t>).</w:t>
+      </w:r>
+    </w:p>
+    <w:p>
+      <w:pPr>
+        <w:pStyle w:val="Heading3"/>
+      </w:pPr>
+      <w:r>
+        <w:t>Phi-3 greater during wakefulness</w:t>
+      </w:r>
+    </w:p>
+    <w:p>
+      <w:r>
+        <w:t>t-tests conducted for each channe</w:t>
+      </w:r>
+      <w:r>
+        <w:t>l combination (w</w:t>
+      </w:r>
+      <w:r>
+        <w:t>ith FDR corrected threshold of q</w:t>
+      </w:r>
+      <w:r>
+        <w:t>=0.1</w:t>
+      </w:r>
+      <w:r>
+        <w:t>)</w:t>
+      </w:r>
+      <w:r>
+        <w:t xml:space="preserve"> revealed </w:t>
+      </w:r>
+      <w:r>
+        <w:t>greater phi during the air condition</w:t>
+      </w:r>
+      <w:r>
+        <w:t xml:space="preserve"> for many channel</w:t>
+      </w:r>
+      <w:r>
+        <w:t>s, as is displayed in Figure x. Meanwhile, x% had lower phi in the air cond</w:t>
+      </w:r>
+      <w:r>
+        <w:t>ition. To confirm an overall effect, a linear mixed effects model was employed. A linear mixed effects model was used t</w:t>
+      </w:r>
+      <w:r>
+        <w:t>o account for the channel combinations being crossed across flies. Thus, random intercepts for fly and the interaction between fly and channel combination was included in the model.</w:t>
+      </w:r>
+      <w:r>
+        <w:t xml:space="preserve"> </w:t>
+      </w:r>
+      <w:r>
+        <w:t>Fixed effects of condition, lag, and channels used were also included.</w:t>
+      </w:r>
+      <w:r>
+        <w:t xml:space="preserve"> T</w:t>
+      </w:r>
+      <w:r>
+        <w:t>o address linearity</w:t>
+      </w:r>
+      <w:r>
+        <w:t xml:space="preserve"> </w:t>
+      </w:r>
+      <w:r>
+        <w:t xml:space="preserve">and normality </w:t>
+      </w:r>
+      <w:r>
+        <w:t>(information theoretic measures were heavily skewed</w:t>
+      </w:r>
+      <w:r>
+        <w:t xml:space="preserve">), </w:t>
+      </w:r>
+      <w:r>
+        <w:t>log transformed values were used for statistical testing.</w:t>
+      </w:r>
+      <w:r>
+        <w:t xml:space="preserve"> To test for fixed effects, likelihood ratio tests comparing the full model with a null model lac</w:t>
+      </w:r>
+      <w:r>
+        <w:t>king the fixed effect were used. As suggested by Figure 1, condition indeed had a significant effect on the magnitude of phi, as did lag and number of channels used.</w:t>
+      </w:r>
+    </w:p>
+    <w:p>
+      <w:pPr>
+        <w:pStyle w:val="Heading3"/>
+      </w:pPr>
+      <w:r>
+        <w:t>Equal</w:t>
+      </w:r>
+      <w:r>
+        <w:t xml:space="preserve"> likelihood of MIP cuts</w:t>
+      </w:r>
+    </w:p>
+    <w:p>
+      <w:r>
+        <w:t>Here we defined feedback as an influence from the centre channels to the peripher</w:t>
+      </w:r>
+      <w:r>
+        <w:t xml:space="preserve">al channels. As it is not immediately obvious as to whether a partitioning of </w:t>
+      </w:r>
+      <w:r>
+        <w:t>three</w:t>
+      </w:r>
+      <w:r>
+        <w:t xml:space="preserve"> channels or more is feedback or not, we limited this analysis to combinations consisting of only two channels. </w:t>
+      </w:r>
+      <w:r>
+        <w:t>This parallels the two channel nature of the GC analysis w</w:t>
+      </w:r>
+      <w:r>
+        <w:t>hich was conducted previously by</w:t>
+      </w:r>
+      <w:r>
+        <w:t xml:space="preserve"> {Cohen 2016}.</w:t>
+      </w:r>
+    </w:p>
+    <w:p>
+      <w:pPr>
+        <w:pStyle w:val="Heading3"/>
+      </w:pPr>
+      <w:r>
+        <w:lastRenderedPageBreak/>
+        <w:t>Moderate correlation with phi*</w:t>
+      </w:r>
+    </w:p>
+    <w:p>
+      <w:r>
+        <w:t xml:space="preserve">As with phi-3, an linear mixed effects model was used to assess the fixed effects of condition, lag, and channels used. </w:t>
+      </w:r>
+      <w:r>
+        <w:t>Figure x shows the values at each</w:t>
+      </w:r>
+      <w:r>
+        <w:t xml:space="preserve"> channel combination (</w:t>
+      </w:r>
+      <w:r>
+        <w:t>no t-tests survived correction for multiple comparisons at q=0.1).</w:t>
+      </w:r>
+      <w:r>
+        <w:t xml:space="preserve"> </w:t>
+      </w:r>
+      <w:r>
+        <w:t>This was repeated for mutual information and entropy.</w:t>
+      </w:r>
+    </w:p>
+    <w:p>
+      <w:r>
+        <w:t xml:space="preserve">To confirm this, </w:t>
+      </w:r>
+      <w:r>
+        <w:t>phi-3 was regressed onto phi-star (via lme)</w:t>
+      </w:r>
+      <w:r>
+        <w:t>.</w:t>
+      </w:r>
+      <w:r>
+        <w:t xml:space="preserve"> Correlations were calculat</w:t>
+      </w:r>
+      <w:r>
+        <w:t>ed at each channel combination</w:t>
+      </w:r>
+      <w:r>
+        <w:t>.</w:t>
       </w:r>
     </w:p>
     <w:sectPr>
@@ -3113,7 +3375,7 @@
       </w:r>
     </w:p>
   </w:comment>
-  <w:comment w:id="31" w:author="Angus Leung" w:date="2017-07-11T15:40:00Z" w:initials="AL">
+  <w:comment w:id="30" w:author="Angus Leung" w:date="2017-07-11T15:40:00Z" w:initials="AL">
     <w:p>
       <w:pPr>
         <w:pStyle w:val="CommentText"/>
@@ -3129,7 +3391,7 @@
       </w:r>
     </w:p>
   </w:comment>
-  <w:comment w:id="38" w:author="Angus Leung" w:date="2017-07-11T16:33:00Z" w:initials="AL">
+  <w:comment w:id="37" w:author="Angus Leung" w:date="2017-07-11T16:33:00Z" w:initials="AL">
     <w:p>
       <w:pPr>
         <w:pStyle w:val="CommentText"/>
@@ -3145,7 +3407,7 @@
       </w:r>
     </w:p>
   </w:comment>
-  <w:comment w:id="45" w:author="Angus Leung" w:date="2017-07-13T10:29:00Z" w:initials="AL">
+  <w:comment w:id="44" w:author="Angus Leung" w:date="2017-07-13T10:29:00Z" w:initials="AL">
     <w:p>
       <w:pPr>
         <w:pStyle w:val="CommentText"/>
@@ -3161,7 +3423,7 @@
       </w:r>
     </w:p>
   </w:comment>
-  <w:comment w:id="48" w:author="Angus Leung" w:date="2017-07-12T13:43:00Z" w:initials="AL">
+  <w:comment w:id="47" w:author="Angus Leung" w:date="2017-07-12T13:43:00Z" w:initials="AL">
     <w:p>
       <w:pPr>
         <w:pStyle w:val="CommentText"/>
@@ -3180,6 +3442,22 @@
       </w:r>
       <w:r>
         <w:t>star</w:t>
+      </w:r>
+    </w:p>
+  </w:comment>
+  <w:comment w:id="48" w:author="Angus Leung" w:date="2017-07-17T13:42:00Z" w:initials="AL">
+    <w:p>
+      <w:pPr>
+        <w:pStyle w:val="CommentText"/>
+      </w:pPr>
+      <w:r>
+        <w:rPr>
+          <w:rStyle w:val="CommentReference"/>
+        </w:rPr>
+        <w:annotationRef/>
+      </w:r>
+      <w:r>
+        <w:t>Starts on a new page (“Each should begin on a new page”)</w:t>
       </w:r>
     </w:p>
   </w:comment>
@@ -3198,6 +3476,7 @@
   <w15:commentEx w15:paraId="7B56019F" w15:done="0"/>
   <w15:commentEx w15:paraId="7E6D6BFA" w15:done="0"/>
   <w15:commentEx w15:paraId="20B50E09" w15:done="0"/>
+  <w15:commentEx w15:paraId="002BBD3C" w15:done="0"/>
 </w15:commentsEx>
 </file>
 
@@ -3213,6 +3492,7 @@
   <w16cid:commentId w16cid:paraId="7B56019F" w16cid:durableId="1D0F7C57"/>
   <w16cid:commentId w16cid:paraId="7E6D6BFA" w16cid:durableId="1D11CA0E"/>
   <w16cid:commentId w16cid:paraId="20B50E09" w16cid:durableId="1D10A60F"/>
+  <w16cid:commentId w16cid:paraId="002BBD3C" w16cid:durableId="1D173D4F"/>
 </w16cid:commentsIds>
 </file>
 
@@ -3324,7 +3604,7 @@
         <w:noProof/>
         <w:szCs w:val="24"/>
       </w:rPr>
-      <w:t>6</w:t>
+      <w:t>12</w:t>
     </w:r>
     <w:r>
       <w:rPr>
@@ -4521,7 +4801,7 @@
 </file>
 
 <file path=customXml/itemProps1.xml><?xml version="1.0" encoding="utf-8"?>
-<ds:datastoreItem xmlns:ds="http://schemas.openxmlformats.org/officeDocument/2006/customXml" ds:itemID="{D97BF962-D2F0-4F23-B516-07E841154CA0}">
+<ds:datastoreItem xmlns:ds="http://schemas.openxmlformats.org/officeDocument/2006/customXml" ds:itemID="{3459B842-1244-4646-99C6-E6FBF9C06337}">
   <ds:schemaRefs>
     <ds:schemaRef ds:uri="http://schemas.openxmlformats.org/officeDocument/2006/bibliography"/>
   </ds:schemaRefs>

</xml_diff>

<commit_message>
Attempt to explain calculation of PHI
</commit_message>
<xml_diff>
--- a/honours_thesis.docx
+++ b/honours_thesis.docx
@@ -2509,9 +2509,11 @@
       <w:bookmarkEnd w:id="5"/>
     </w:p>
     <w:p>
+      <w:proofErr w:type="spellStart"/>
       <w:r>
         <w:t>Blardiblarblar</w:t>
       </w:r>
+      <w:proofErr w:type="spellEnd"/>
     </w:p>
     <w:p>
       <w:pPr>
@@ -2703,38 +2705,6 @@
       <w:bookmarkEnd w:id="13"/>
     </w:p>
     <w:p>
-      <w:r>
-        <w:t>Opening statement - s</w:t>
-      </w:r>
-      <w:r>
-        <w:t>tart w</w:t>
-      </w:r>
-      <w:r>
-        <w:t xml:space="preserve">ith concept of consciousness </w:t>
-      </w:r>
-      <w:r>
-        <w:t xml:space="preserve">– hard problem of consciousness, mention that there are existing theories of consciousness, one which somewhat tackles the hard problem is IIT. </w:t>
-      </w:r>
-      <w:r>
-        <w:t>The aim of this project is</w:t>
-      </w:r>
-      <w:r>
-        <w:t xml:space="preserve"> threefold: to test if IIT’s proposed measure is larger during consciousness (or conversely reduced under anaesthesia), to compare it’s latest, computationally expensive derivation to a more practical version, and to compare the derivation of phi to a past finding in the same data. </w:t>
-      </w:r>
-      <w:r>
-        <w:t>T</w:t>
-      </w:r>
-      <w:r>
-        <w:t xml:space="preserve">his project aims to </w:t>
-      </w:r>
-      <w:r>
-        <w:t>investigate</w:t>
-      </w:r>
-      <w:r>
-        <w:t xml:space="preserve"> the validity of IIT’s measure of consciousness by applying it to local field potentials recorded from the fly brain.</w:t>
-      </w:r>
-    </w:p>
-    <w:p>
       <w:commentRangeStart w:id="14"/>
       <w:r>
         <w:t>A key focus in neuroscientific research on consciousness has been to find how consciousness arises from neural activity in the brain.</w:t>
@@ -2786,7 +2756,16 @@
         <w:commentReference w:id="14"/>
       </w:r>
       <w:r>
-        <w:t xml:space="preserve"> This research investigates the validity of one such theory: the integrated information theory of consciousness.</w:t>
+        <w:t xml:space="preserve"> </w:t>
+      </w:r>
+      <w:r>
+        <w:t xml:space="preserve">Integrated information theory (IIT; ) is one such theory which has risen to provide a principled account of consciousness. </w:t>
+      </w:r>
+      <w:r>
+        <w:t xml:space="preserve">The overarching goal of this thesis is to assess the validity of a measure proposed by IIT by applying it to the fly brain. Thus, I provide a general introduction to IIT and a review of </w:t>
+      </w:r>
+      <w:r>
+        <w:t>fly consciousness, and finally the specific aims of the project.</w:t>
       </w:r>
     </w:p>
     <w:p/>
@@ -2813,9 +2792,233 @@
         <w:tab/>
       </w:r>
       <w:r>
-        <w:t xml:space="preserve">A relatively recent approach to consciousness (compared to others) is the integrated information theory </w:t>
-      </w:r>
-    </w:p>
+        <w:t xml:space="preserve">In this section I introduce the concepts of IIT which are directly relevant to this project. The full details of the theory are presented in {x}. </w:t>
+      </w:r>
+      <w:r>
+        <w:t>Unlike other approaches to the study of consciousness, t</w:t>
+      </w:r>
+      <w:r>
+        <w:t>he integrated information theory (IIT</w:t>
+      </w:r>
+      <w:r>
+        <w:t xml:space="preserve">) </w:t>
+      </w:r>
+      <w:r>
+        <w:t>attempts</w:t>
+      </w:r>
+      <w:r>
+        <w:t xml:space="preserve"> to provide a </w:t>
+      </w:r>
+      <w:r>
+        <w:lastRenderedPageBreak/>
+        <w:t xml:space="preserve">principled account of consciousness. </w:t>
+      </w:r>
+      <w:r>
+        <w:t xml:space="preserve">Instead of </w:t>
+      </w:r>
+      <w:r>
+        <w:t>attempting to explain consciousness from observed neural activities</w:t>
+      </w:r>
+      <w:r>
+        <w:t>, IIT identifies key aspects of consciousness, and from these proposes the necessary mechanisms for it.</w:t>
+      </w:r>
+      <w:r>
+        <w:t xml:space="preserve"> Namely, the five fundamental properties of conscio</w:t>
+      </w:r>
+      <w:r>
+        <w:t>usn</w:t>
+      </w:r>
+      <w:r>
+        <w:t xml:space="preserve">ess as identified by IIT are: (a) </w:t>
+      </w:r>
+      <w:r>
+        <w:t xml:space="preserve">intrinsic </w:t>
+      </w:r>
+      <w:r>
+        <w:t>existence</w:t>
+      </w:r>
+      <w:r>
+        <w:t>: an experience exists, and furthermore it exists from its own intrinsic perspective, independent of external observers</w:t>
+      </w:r>
+      <w:r>
+        <w:t>; (b) composition</w:t>
+      </w:r>
+      <w:r>
+        <w:t xml:space="preserve">: </w:t>
+      </w:r>
+      <w:r>
+        <w:t>an</w:t>
+      </w:r>
+      <w:r>
+        <w:t xml:space="preserve"> experience is composed </w:t>
+      </w:r>
+      <w:r>
+        <w:t>of multiple aspects (for example, the experience of watching a movie involves vision and audition, and within vision you may experience a car and a person)</w:t>
+      </w:r>
+      <w:r>
+        <w:t>; (c) information</w:t>
+      </w:r>
+      <w:r>
+        <w:t xml:space="preserve">: an experience </w:t>
+      </w:r>
+      <w:r>
+        <w:t>rules out every other possible experience that could be occurring</w:t>
+      </w:r>
+      <w:r>
+        <w:t>; (d) integration</w:t>
+      </w:r>
+      <w:r>
+        <w:t xml:space="preserve">: an experience </w:t>
+      </w:r>
+      <w:r>
+        <w:t>exists as a single whole which cannot be broken into parts</w:t>
+      </w:r>
+      <w:r>
+        <w:t>; and (e)</w:t>
+      </w:r>
+      <w:r>
+        <w:t xml:space="preserve"> exclusion: </w:t>
+      </w:r>
+      <w:r>
+        <w:t xml:space="preserve">an experience cannot </w:t>
+      </w:r>
+      <w:r>
+        <w:t>be</w:t>
+      </w:r>
+      <w:r>
+        <w:t xml:space="preserve"> </w:t>
+      </w:r>
+      <w:r>
+        <w:t>super</w:t>
+      </w:r>
+      <w:r>
+        <w:t xml:space="preserve">posed </w:t>
+      </w:r>
+    </w:p>
+    <w:p>
+      <w:r>
+        <w:tab/>
+        <w:t>Of immediate relevance are information and integration.</w:t>
+      </w:r>
+    </w:p>
+    <w:p>
+      <w:pPr>
+        <w:pStyle w:val="Heading3"/>
+      </w:pPr>
+      <w:r>
+        <w:t>Integrated Information Phi</w:t>
+      </w:r>
+    </w:p>
+    <w:p>
+      <w:r>
+        <w:tab/>
+      </w:r>
+      <w:r>
+        <w:t>IIT purports that integrated information is consciousness.</w:t>
+      </w:r>
+    </w:p>
+    <w:p>
+      <w:r>
+        <w:t>There are two levels of integrated information – small phi at the mechanism level and large phi at the system level.</w:t>
+      </w:r>
+      <w:r>
+        <w:t xml:space="preserve"> </w:t>
+      </w:r>
+      <w:r>
+        <w:t>Note that big phi is calculated at every candidate system (i.e. every subset of elements</w:t>
+      </w:r>
+      <w:r>
+        <w:t xml:space="preserve"> – check to see if this happened in code; maybe the function used didn’t go looking for complexes</w:t>
+      </w:r>
+      <w:r>
+        <w:t>), and small phi is calculated at every candidate mechanisms (i.e. every subset of elements within the candidate system being considered).</w:t>
+      </w:r>
+    </w:p>
+    <w:p>
+      <w:r>
+        <w:t>At the mechanism level, we assess how the mechanism constrains each purview of itself (the purview is always a subset of the full mechanism, and the full set of purviews is the power set of elements in the mechanism). For each purview, we find how it is constrained by the full mechanism, and compare this to how it is constrained to a partitioned mechanism (particularly the MIP). If there is no difference in constraint, th</w:t>
+      </w:r>
+      <w:r>
+        <w:t>en there can be no integration (as the partitioning gives the same information as the whole).</w:t>
+      </w:r>
+      <w:r>
+        <w:t xml:space="preserve"> The mechanism-purview combination which gives the largest phi is the maximally irreducible </w:t>
+      </w:r>
+      <w:r>
+        <w:lastRenderedPageBreak/>
+        <w:t>cause/effect repertoire. In the MICE, the repertoire of the cause and the repertoire of the effect can differ (i.e. the same mechanism over different purviews), and phi for the mechanism is the minimum of these two options</w:t>
+      </w:r>
+      <w:r>
+        <w:t xml:space="preserve"> (while phi for the mechanism is the </w:t>
+      </w:r>
+      <w:r>
+        <w:t>min</w:t>
+      </w:r>
+      <w:r>
+        <w:t>, we still keep both the cause and effect probability distributions)</w:t>
+      </w:r>
+      <w:r>
+        <w:t>.</w:t>
+      </w:r>
+      <w:r>
+        <w:t xml:space="preserve"> Mechanisms which have non-zero phi in this manner are concepts, and the set of all concepts give the system’s cause-effect structure.</w:t>
+      </w:r>
+      <w:r>
+        <w:t xml:space="preserve"> Note that each concept is associated with a probability distribution (how it constrains</w:t>
+      </w:r>
+      <w:r>
+        <w:t xml:space="preserve"> either the past and</w:t>
+      </w:r>
+      <w:r>
+        <w:t xml:space="preserve"> future states of its elements</w:t>
+      </w:r>
+      <w:r>
+        <w:t>).</w:t>
+      </w:r>
+    </w:p>
+    <w:p>
+      <w:r>
+        <w:t>At the system level,</w:t>
+      </w:r>
+      <w:r>
+        <w:t xml:space="preserve"> we cut the system, and recalculate all concepts</w:t>
+      </w:r>
+      <w:r>
+        <w:t>. Phi at the system level is the</w:t>
+      </w:r>
+      <w:r>
+        <w:t xml:space="preserve"> sum of</w:t>
+      </w:r>
+      <w:r>
+        <w:t xml:space="preserve"> difference</w:t>
+      </w:r>
+      <w:r>
+        <w:t>s</w:t>
+      </w:r>
+      <w:r>
+        <w:t xml:space="preserve"> between all the concepts’ cause and effect probability distributions. </w:t>
+      </w:r>
+      <w:r>
+        <w:t>For c</w:t>
+      </w:r>
+      <w:r>
+        <w:t>oncepts which exist in the uncut system but not the cu</w:t>
+      </w:r>
+      <w:r>
+        <w:t>t system, their probability distributions are compared with the unconstrained system probability distribution.</w:t>
+      </w:r>
+      <w:r>
+        <w:t xml:space="preserve"> This process is repeated for each possible cut, in order to find the MIP</w:t>
+      </w:r>
+      <w:r>
+        <w:t xml:space="preserve"> (where the sum of differences due to the cut are minimal)</w:t>
+      </w:r>
+      <w:r>
+        <w:t xml:space="preserve"> at the system level.</w:t>
+      </w:r>
+    </w:p>
+    <w:p/>
+    <w:p/>
     <w:p>
       <w:r>
         <w:t xml:space="preserve">Information is </w:t>
@@ -2868,7 +3071,11 @@
         <w:t xml:space="preserve">. </w:t>
       </w:r>
       <w:r>
-        <w:t>If we know that the coin is biased in such a manner, observing the outcome would</w:t>
+        <w:t xml:space="preserve">If we know that the </w:t>
+      </w:r>
+      <w:r>
+        <w:lastRenderedPageBreak/>
+        <w:t>coin is biased in such a manner, observing the outcome would</w:t>
       </w:r>
       <w:r>
         <w:t xml:space="preserve"> give us no information (as we practically already know the outcome). </w:t>
@@ -2920,168 +3127,192 @@
         <w:t xml:space="preserve"> As an example, let’s consider a system of two simple neurons. </w:t>
       </w:r>
       <w:r>
-        <w:t xml:space="preserve">At any one timepoint, each of the </w:t>
-      </w:r>
+        <w:t>At any one timepoint, each of the two simple neurons is either firing</w:t>
+      </w:r>
+      <w:r>
+        <w:t xml:space="preserve"> or not firing. Thus at any timepoint, the system takes one of four states, as illustrated in Figure.</w:t>
+      </w:r>
+      <w:r>
+        <w:t xml:space="preserve"> </w:t>
+      </w:r>
+      <w:r>
+        <w:t>If we know</w:t>
+      </w:r>
+      <w:r>
+        <w:t xml:space="preserve"> or consider</w:t>
+      </w:r>
+      <w:r>
+        <w:t xml:space="preserve"> nothing more about the two neurons, at any timepoint</w:t>
+      </w:r>
+      <w:r>
+        <w:t xml:space="preserve"> t</w:t>
+      </w:r>
+      <w:r>
+        <w:t xml:space="preserve"> we could </w:t>
+      </w:r>
+      <w:r>
+        <w:t>only guess their state at chance accuracy (i.e. in this scenario we would have a one in four chance of guessing correctly)</w:t>
+      </w:r>
+      <w:r>
+        <w:t xml:space="preserve">, even if we knew </w:t>
+      </w:r>
+      <w:r>
+        <w:t xml:space="preserve">their past state </w:t>
+      </w:r>
+      <w:r>
+        <w:t xml:space="preserve">(at t-1) </w:t>
+      </w:r>
+      <w:r>
+        <w:t>or even future state</w:t>
+      </w:r>
+      <w:r>
+        <w:t xml:space="preserve"> (at t+1)</w:t>
+      </w:r>
+      <w:r>
+        <w:t>.</w:t>
+      </w:r>
+      <w:r>
+        <w:t xml:space="preserve"> This uncertainty is referred to as entropy.</w:t>
+      </w:r>
+      <w:r>
+        <w:t xml:space="preserve"> However, if we knew that second of the neur</w:t>
+      </w:r>
+      <w:r>
+        <w:t xml:space="preserve">ons at time t always assumed the state of the first neuron at time </w:t>
+      </w:r>
+      <w:r>
+        <w:t xml:space="preserve">t-1, </w:t>
+      </w:r>
+      <w:r>
+        <w:t xml:space="preserve">considering the past system state would essentially allow us to </w:t>
+      </w:r>
+      <w:r>
+        <w:t>eliminate two possibilities for time t, increasing the chances of a correct guess (which would now be one in two).</w:t>
+      </w:r>
+      <w:r>
+        <w:t xml:space="preserve"> This </w:t>
+      </w:r>
+      <w:r>
+        <w:t xml:space="preserve">new </w:t>
+      </w:r>
+      <w:r>
+        <w:t>uncertainty, given a fixed condition (knowing the first neuron at t-1) is referred to as the conditional entropy (the entropy</w:t>
+      </w:r>
+      <w:r>
+        <w:t xml:space="preserve"> conditioned upon a fixed event).</w:t>
+      </w:r>
+      <w:r>
+        <w:t xml:space="preserve"> The reduction of uncertainty</w:t>
+      </w:r>
+      <w:r>
+        <w:t xml:space="preserve"> by considering the past state</w:t>
+      </w:r>
+      <w:r>
+        <w:t xml:space="preserve"> (</w:t>
+      </w:r>
+      <w:r>
+        <w:t xml:space="preserve">consequently </w:t>
+      </w:r>
+      <w:r>
+        <w:t xml:space="preserve">increasing our guess chance from ¼ to ½) is referred to as </w:t>
+      </w:r>
+      <w:r>
+        <w:t xml:space="preserve">mutual </w:t>
+      </w:r>
+      <w:r>
+        <w:t xml:space="preserve">information. </w:t>
+      </w:r>
+      <w:r>
+        <w:t>In our specific case, because our information is derived from entropies before and after taking into account the past state, it is formally referred to as mutual information</w:t>
+      </w:r>
+      <w:r>
+        <w:t xml:space="preserve"> (or information gain – mutual information and information gain are equivalent)</w:t>
+      </w:r>
+      <w:r>
+        <w:t>.</w:t>
+      </w:r>
+    </w:p>
+    <w:p>
       <w:r>
         <w:lastRenderedPageBreak/>
-        <w:t>two simple neurons is either firing</w:t>
-      </w:r>
-      <w:r>
-        <w:t xml:space="preserve"> or not firing. Thus at any timepoint, the system takes one of four states, as illustrated in Figure.</w:t>
+        <w:t>The modifier “integrated”</w:t>
+      </w:r>
+      <w:r>
+        <w:t xml:space="preserve"> specifies that any information gain (from considering the system state at some other time) should be due</w:t>
+      </w:r>
+      <w:r>
+        <w:t xml:space="preserve"> to</w:t>
+      </w:r>
+      <w:r>
+        <w:t xml:space="preserve"> dependencies</w:t>
+      </w:r>
+      <w:r>
+        <w:t xml:space="preserve"> among elements</w:t>
+      </w:r>
+      <w:r>
+        <w:t xml:space="preserve"> within the system.</w:t>
       </w:r>
       <w:r>
         <w:t xml:space="preserve"> </w:t>
       </w:r>
       <w:r>
-        <w:t>If we know</w:t>
-      </w:r>
-      <w:r>
-        <w:t xml:space="preserve"> or consider</w:t>
-      </w:r>
-      <w:r>
-        <w:t xml:space="preserve"> nothing more about the two neurons, at any timepoint</w:t>
-      </w:r>
-      <w:r>
-        <w:t xml:space="preserve"> t</w:t>
-      </w:r>
-      <w:r>
-        <w:t xml:space="preserve"> we could </w:t>
-      </w:r>
-      <w:r>
-        <w:t>only guess their state at chance accuracy (i.e. in this scenario we would have a one in four chance of guessing correctly)</w:t>
-      </w:r>
-      <w:r>
-        <w:t xml:space="preserve">, even if we knew </w:t>
-      </w:r>
-      <w:r>
-        <w:t xml:space="preserve">their past state </w:t>
-      </w:r>
-      <w:r>
-        <w:t xml:space="preserve">(at t-1) </w:t>
-      </w:r>
-      <w:r>
-        <w:t>or even future state</w:t>
-      </w:r>
-      <w:r>
-        <w:t xml:space="preserve"> (at t+1)</w:t>
-      </w:r>
-      <w:r>
-        <w:t>.</w:t>
-      </w:r>
-      <w:r>
-        <w:t xml:space="preserve"> This uncertainty is referred to as entropy.</w:t>
-      </w:r>
-      <w:r>
-        <w:t xml:space="preserve"> However, if we knew that second of the neur</w:t>
-      </w:r>
-      <w:r>
-        <w:t xml:space="preserve">ons at time t always assumed the state of the first neuron at time </w:t>
-      </w:r>
-      <w:r>
-        <w:t xml:space="preserve">t-1, </w:t>
-      </w:r>
-      <w:r>
-        <w:t xml:space="preserve">considering the past system state would essentially allow us to </w:t>
-      </w:r>
-      <w:r>
-        <w:t>eliminate two possibilities for time t, increasing the chances of a correct guess (which would now be one in two).</w:t>
-      </w:r>
-      <w:r>
-        <w:t xml:space="preserve"> This </w:t>
-      </w:r>
-      <w:r>
-        <w:t xml:space="preserve">new </w:t>
-      </w:r>
-      <w:r>
-        <w:t>uncertainty, given a fixed condition (knowing the first neuron at t-1) is referred to as the conditional entropy (the entropy</w:t>
-      </w:r>
-      <w:r>
-        <w:t xml:space="preserve"> conditioned upon a fixed event).</w:t>
-      </w:r>
-      <w:r>
-        <w:t xml:space="preserve"> The reduction of uncertainty</w:t>
-      </w:r>
-      <w:r>
-        <w:t xml:space="preserve"> by considering the past state</w:t>
-      </w:r>
-      <w:r>
-        <w:t xml:space="preserve"> (</w:t>
-      </w:r>
-      <w:r>
-        <w:t xml:space="preserve">consequently </w:t>
-      </w:r>
-      <w:r>
-        <w:t xml:space="preserve">increasing our guess chance from ¼ to ½) is referred to as </w:t>
-      </w:r>
-      <w:r>
-        <w:t xml:space="preserve">mutual </w:t>
-      </w:r>
-      <w:r>
-        <w:t xml:space="preserve">information. </w:t>
-      </w:r>
-      <w:r>
-        <w:t>In our specific case, because our information is derived from entropies before and after taking into account the past state, it is formally referred to as mutual information</w:t>
-      </w:r>
-      <w:r>
-        <w:t xml:space="preserve"> (or information gain – mutual information and information gain are equivalent)</w:t>
-      </w:r>
-      <w:r>
-        <w:t>.</w:t>
-      </w:r>
-    </w:p>
-    <w:p>
-      <w:r>
-        <w:t>The modifier “integrated”</w:t>
-      </w:r>
-      <w:r>
-        <w:t xml:space="preserve"> specifies that any information gain (from considering the system state at some other time) should be due</w:t>
-      </w:r>
-      <w:r>
-        <w:t xml:space="preserve"> to</w:t>
-      </w:r>
-      <w:r>
-        <w:t xml:space="preserve"> dependencies</w:t>
-      </w:r>
-      <w:r>
-        <w:t xml:space="preserve"> among elements</w:t>
-      </w:r>
-      <w:r>
-        <w:t xml:space="preserve"> within the system.</w:t>
-      </w:r>
+        <w:t>A simple example to demonstrate this: consider</w:t>
+      </w:r>
+      <w:r>
+        <w:t xml:space="preserve"> two brains as a single system. While considering the past of both brains allows us to better predict the present states within both brains, we can also consider the two brains independently and predict just as better. In other words, considering the two brains together gives us no additional information than just considering one at a time,</w:t>
+      </w:r>
+      <w:r>
+        <w:t xml:space="preserve"> and so there is no integration and thus no integrated information.</w:t>
+      </w:r>
+    </w:p>
+    <w:p>
+      <w:r>
+        <w:t>The last iteration of IIT</w:t>
+      </w:r>
+      <w:r>
+        <w:t xml:space="preserve"> (3.0)</w:t>
+      </w:r>
+      <w:r>
+        <w:t xml:space="preserve"> updated both of how to calculate information and how to assess integration.</w:t>
+      </w:r>
+      <w:r>
+        <w:t xml:space="preserve"> Information is now assessed using the earth mover’s distance instead of </w:t>
+      </w:r>
+      <w:proofErr w:type="spellStart"/>
+      <w:r>
+        <w:t>Kullback-Leibler</w:t>
+      </w:r>
+      <w:proofErr w:type="spellEnd"/>
       <w:r>
         <w:t xml:space="preserve"> </w:t>
       </w:r>
-      <w:r>
-        <w:t>A simple example to demonstrate this: consider</w:t>
-      </w:r>
-      <w:r>
-        <w:t xml:space="preserve"> two brains as a single system. While considering the past of both brains allows us to better predict the present states within both brains, we can also consider the two brains independently and predict just as better. In other words, considering the two brains together gives us no additional information than just considering one at a time,</w:t>
-      </w:r>
-      <w:r>
-        <w:t xml:space="preserve"> and so there is no integration and thus no integrated information.</w:t>
-      </w:r>
-    </w:p>
-    <w:p>
-      <w:r>
-        <w:t>The last iteration of IIT</w:t>
-      </w:r>
-      <w:r>
-        <w:t xml:space="preserve"> (3.0)</w:t>
-      </w:r>
-      <w:r>
-        <w:t xml:space="preserve"> updated both of how to calculate information and how to assess integration.</w:t>
-      </w:r>
-      <w:r>
-        <w:t xml:space="preserve"> Information is now assessed using the earth mover’s distance instead of Kullback-Leibler divervence (with KL-divergence being the generally accepted distance </w:t>
-      </w:r>
-      <w:r>
-        <w:lastRenderedPageBreak/>
-        <w:t>measure, but not metric, in information theory), and integration is now considered in a bidirectional manner.</w:t>
-      </w:r>
-    </w:p>
-    <w:p>
-      <w:r>
-        <w:t>A key limitation of the measure proposed by IIT is in computational complexity. As the number of elements increases, compute time grows exponentially. This makes it impractical to</w:t>
+      <w:proofErr w:type="spellStart"/>
+      <w:r>
+        <w:t>divervence</w:t>
+      </w:r>
+      <w:proofErr w:type="spellEnd"/>
+      <w:r>
+        <w:t xml:space="preserve"> (with KL-divergence being the generally accepted distance measure, but not metric, in information theory), and integration is now considered in a bidirectional manner.</w:t>
+      </w:r>
+      <w:r>
+        <w:t xml:space="preserve"> The measure of consciousness proposed by IIT differs from other potential measures as it is derived from basic principles, and is directly used not just in quantifying the level of cons</w:t>
+      </w:r>
+      <w:r>
+        <w:t>ciousness but also the conten</w:t>
+      </w:r>
+      <w:r>
+        <w:t>ts of consciousness (this project is situated in the level of consciousness aspect only).</w:t>
+      </w:r>
+    </w:p>
+    <w:p>
+      <w:r>
+        <w:t xml:space="preserve">A key limitation of the measure proposed by IIT is </w:t>
+      </w:r>
+      <w:r>
+        <w:t>its</w:t>
+      </w:r>
+      <w:r>
+        <w:t xml:space="preserve"> computational complexity. As the number of elements increases, compute time grows exponentially. This makes it impractical to</w:t>
       </w:r>
       <w:r>
         <w:t xml:space="preserve"> directly</w:t>
@@ -3106,6 +3337,7 @@
       <w:bookmarkStart w:id="17" w:name="_Toc487633715"/>
       <w:bookmarkStart w:id="18" w:name="_Toc488651269"/>
       <w:r>
+        <w:lastRenderedPageBreak/>
         <w:t>Integrated Information from the Decoding Perspective</w:t>
       </w:r>
       <w:bookmarkEnd w:id="17"/>
@@ -3228,11 +3460,7 @@
         <w:t>the two will correlate.</w:t>
       </w:r>
       <w:r>
-        <w:t xml:space="preserve"> </w:t>
-      </w:r>
-      <w:r>
-        <w:lastRenderedPageBreak/>
-        <w:t>Once again, it is hypothesised that phi will be reduced under anaesthesia.</w:t>
+        <w:t xml:space="preserve"> Once again, it is hypothesised that phi will be reduced under anaesthesia.</w:t>
       </w:r>
       <w:r>
         <w:t xml:space="preserve"> </w:t>
@@ -3280,6 +3508,7 @@
         </w:numPr>
       </w:pPr>
       <w:r>
+        <w:lastRenderedPageBreak/>
         <w:t xml:space="preserve">To replicate the finding of reduced feedback </w:t>
       </w:r>
       <w:r>
@@ -3310,10 +3539,26 @@
         </w:numPr>
       </w:pPr>
       <w:r>
-        <w:t xml:space="preserve">To compare phi with less computationally expensive potential measures of consciousness, specifically phistar and its components. </w:t>
-      </w:r>
-      <w:r>
-        <w:t>It is expected that phistar will be correlated with phi, but not mutual information or partitioned mutual information.</w:t>
+        <w:t xml:space="preserve">To compare phi with less computationally expensive potential measures of consciousness, specifically </w:t>
+      </w:r>
+      <w:proofErr w:type="spellStart"/>
+      <w:r>
+        <w:t>phistar</w:t>
+      </w:r>
+      <w:proofErr w:type="spellEnd"/>
+      <w:r>
+        <w:t xml:space="preserve"> and its components. </w:t>
+      </w:r>
+      <w:r>
+        <w:t xml:space="preserve">It is expected that </w:t>
+      </w:r>
+      <w:proofErr w:type="spellStart"/>
+      <w:r>
+        <w:t>phistar</w:t>
+      </w:r>
+      <w:proofErr w:type="spellEnd"/>
+      <w:r>
+        <w:t xml:space="preserve"> will be correlated with phi, but not mutual information or partitioned mutual information.</w:t>
       </w:r>
     </w:p>
     <w:p>
@@ -3389,8 +3634,13 @@
         <w:t xml:space="preserve"> data collected</w:t>
       </w:r>
       <w:r>
-        <w:t xml:space="preserve"> and preprocessed</w:t>
-      </w:r>
+        <w:t xml:space="preserve"> and </w:t>
+      </w:r>
+      <w:proofErr w:type="spellStart"/>
+      <w:r>
+        <w:t>preprocessed</w:t>
+      </w:r>
+      <w:proofErr w:type="spellEnd"/>
       <w:r>
         <w:t xml:space="preserve"> previously in </w:t>
       </w:r>
@@ -3458,16 +3708,40 @@
         <w:t xml:space="preserve">Canton S wild type, </w:t>
       </w:r>
       <w:r>
-        <w:t>3-7 days post eclosion)</w:t>
-      </w:r>
-      <w:r>
-        <w:t xml:space="preserve"> were collected under cold anaesthesia and tethered to a tungsten rod. Flies were glued dorsally to the rod using dental cement (Synergy D6 FLOW A3.5/B3, Colt</w:t>
+        <w:t xml:space="preserve">3-7 days post </w:t>
+      </w:r>
+      <w:proofErr w:type="spellStart"/>
+      <w:r>
+        <w:t>eclosion</w:t>
+      </w:r>
+      <w:proofErr w:type="spellEnd"/>
+      <w:r>
+        <w:t>)</w:t>
+      </w:r>
+      <w:r>
+        <w:t xml:space="preserve"> were collected under cold anaesthesia and tethered to a tungsten rod. Flies were glued dorsally to the rod using dental cement (Synergy D6 FLOW A3.5/B3, </w:t>
+      </w:r>
+      <w:proofErr w:type="spellStart"/>
+      <w:r>
+        <w:t>Colt</w:t>
       </w:r>
       <w:r>
         <w:t>è</w:t>
       </w:r>
       <w:r>
-        <w:t>ne Whaledent)</w:t>
+        <w:t>ne</w:t>
+      </w:r>
+      <w:proofErr w:type="spellEnd"/>
+      <w:r>
+        <w:t xml:space="preserve"> </w:t>
+      </w:r>
+      <w:proofErr w:type="spellStart"/>
+      <w:r>
+        <w:t>Whaledent</w:t>
+      </w:r>
+      <w:proofErr w:type="spellEnd"/>
+      <w:r>
+        <w:t>)</w:t>
       </w:r>
       <w:r>
         <w:t xml:space="preserve"> which was cured with blue light. The flies’ wings were also glued to the rod in order to prevent wingbeats during recording, and dental cement was applied to the neck to stabilise the head. Tethered flies were positioned </w:t>
@@ -3526,7 +3800,15 @@
         <w:t xml:space="preserve"> </w:t>
       </w:r>
       <w:r>
-        <w:t>Linear silicon probes with 16 electrodes (Neuronexus Technologies) were inserted</w:t>
+        <w:t>Linear silicon probes with 16 electrodes (</w:t>
+      </w:r>
+      <w:proofErr w:type="spellStart"/>
+      <w:r>
+        <w:t>Neuronexus</w:t>
+      </w:r>
+      <w:proofErr w:type="spellEnd"/>
+      <w:r>
+        <w:t xml:space="preserve"> Technologies) were inserted</w:t>
       </w:r>
       <w:r>
         <w:t xml:space="preserve"> l</w:t>
@@ -3547,7 +3829,11 @@
         <w:t xml:space="preserve"> </w:t>
       </w:r>
       <w:r>
-        <w:t>Insertion was performed with the aid of a micromanipulator (M</w:t>
+        <w:t>Insertion was performed with the aid of a micromanipulator (</w:t>
+      </w:r>
+      <w:proofErr w:type="spellStart"/>
+      <w:r>
+        <w:t>M</w:t>
       </w:r>
       <w:r>
         <w:rPr>
@@ -3565,7 +3851,11 @@
         <w:t>ä</w:t>
       </w:r>
       <w:r>
-        <w:t>user).</w:t>
+        <w:t>user</w:t>
+      </w:r>
+      <w:proofErr w:type="spellEnd"/>
+      <w:r>
+        <w:t>).</w:t>
       </w:r>
       <w:r>
         <w:t xml:space="preserve"> Probes had an electrode site separation of 25 </w:t>
@@ -3592,7 +3882,19 @@
         <w:t>m from base to tip.</w:t>
       </w:r>
       <w:r>
-        <w:t xml:space="preserve"> As a reference electrode, a sharped fine tungsten wire (0.01 inch diameter, A-M Systems) was placed in the thorax</w:t>
+        <w:t xml:space="preserve"> As a reference electrode, a sharped fine tungsten wire (0.01 inch diameter, A-M Systems) was </w:t>
+      </w:r>
+      <w:r>
+        <w:t>inserted</w:t>
+      </w:r>
+      <w:r>
+        <w:t xml:space="preserve"> in</w:t>
+      </w:r>
+      <w:r>
+        <w:t>to</w:t>
+      </w:r>
+      <w:r>
+        <w:t xml:space="preserve"> the thorax</w:t>
       </w:r>
       <w:r>
         <w:t xml:space="preserve">. Recordings were made </w:t>
@@ -3677,7 +3979,15 @@
         <w:t xml:space="preserve"> </w:t>
       </w:r>
       <w:r>
-        <w:t>Isoflurane was delivered from an evaporator (Mediquip) onto the fly through a connected rubber hose. The i</w:t>
+        <w:t>Isoflurane was delivered from an evaporator (</w:t>
+      </w:r>
+      <w:proofErr w:type="spellStart"/>
+      <w:r>
+        <w:t>Mediquip</w:t>
+      </w:r>
+      <w:proofErr w:type="spellEnd"/>
+      <w:r>
+        <w:t>) onto the fly through a connected rubber hose. The i</w:t>
       </w:r>
       <w:r>
         <w:t xml:space="preserve">soflurane was delivered </w:t>
@@ -3698,10 +4008,26 @@
         <w:t xml:space="preserve">either </w:t>
       </w:r>
       <w:r>
-        <w:t>0 vol% (air condition</w:t>
-      </w:r>
-      <w:r>
-        <w:t>)  or 0.6 vol%</w:t>
+        <w:t xml:space="preserve">0 </w:t>
+      </w:r>
+      <w:proofErr w:type="spellStart"/>
+      <w:r>
+        <w:t>vol</w:t>
+      </w:r>
+      <w:proofErr w:type="spellEnd"/>
+      <w:r>
+        <w:t>% (air condition</w:t>
+      </w:r>
+      <w:r>
+        <w:t xml:space="preserve">)  or 0.6 </w:t>
+      </w:r>
+      <w:proofErr w:type="spellStart"/>
+      <w:r>
+        <w:t>vol</w:t>
+      </w:r>
+      <w:proofErr w:type="spellEnd"/>
+      <w:r>
+        <w:t>%</w:t>
       </w:r>
       <w:r>
         <w:t xml:space="preserve"> </w:t>
@@ -3830,6 +4156,7 @@
         </w:rPr>
         <w:t xml:space="preserve">otential </w:t>
       </w:r>
+      <w:proofErr w:type="spellStart"/>
       <w:r>
         <w:rPr>
           <w:rStyle w:val="Heading4Char"/>
@@ -3842,6 +4169,7 @@
         </w:rPr>
         <w:t>reprocessing</w:t>
       </w:r>
+      <w:proofErr w:type="spellEnd"/>
       <w:r>
         <w:rPr>
           <w:rStyle w:val="Heading4Char"/>
@@ -3854,13 +4182,29 @@
         <w:t xml:space="preserve"> </w:t>
       </w:r>
       <w:r>
-        <w:t>LFPs were recorded at 25 kHz and downsampled to 1000 Hz.</w:t>
+        <w:t xml:space="preserve">LFPs were recorded at 25 kHz and </w:t>
+      </w:r>
+      <w:proofErr w:type="spellStart"/>
+      <w:r>
+        <w:t>downsampled</w:t>
+      </w:r>
+      <w:proofErr w:type="spellEnd"/>
+      <w:r>
+        <w:t xml:space="preserve"> to 1000 Hz.</w:t>
       </w:r>
       <w:r>
         <w:t xml:space="preserve"> </w:t>
       </w:r>
       <w:r>
-        <w:t xml:space="preserve">Electrodes were bipolar rereferenced by subtracting neighbouring electrodes, </w:t>
+        <w:t xml:space="preserve">Electrodes were bipolar </w:t>
+      </w:r>
+      <w:proofErr w:type="spellStart"/>
+      <w:r>
+        <w:t>rereferenced</w:t>
+      </w:r>
+      <w:proofErr w:type="spellEnd"/>
+      <w:r>
+        <w:t xml:space="preserve"> by subtracting neighbouring electrodes, </w:t>
       </w:r>
       <w:commentRangeStart w:id="45"/>
       <w:r>
@@ -3939,14 +4283,24 @@
       <w:r>
         <w:t xml:space="preserve">ine noise at 50 Hz was removed using the </w:t>
       </w:r>
+      <w:proofErr w:type="spellStart"/>
       <w:r>
         <w:rPr>
           <w:i/>
         </w:rPr>
         <w:t>rmlinesmovingwinc.m</w:t>
       </w:r>
-      <w:r>
-        <w:t xml:space="preserve"> function of the Chronux toolbox </w:t>
+      <w:proofErr w:type="spellEnd"/>
+      <w:r>
+        <w:t xml:space="preserve"> function of the </w:t>
+      </w:r>
+      <w:proofErr w:type="spellStart"/>
+      <w:r>
+        <w:t>Chronux</w:t>
+      </w:r>
+      <w:proofErr w:type="spellEnd"/>
+      <w:r>
+        <w:t xml:space="preserve"> toolbox </w:t>
       </w:r>
       <w:r>
         <w:t>{</w:t>
@@ -3960,7 +4314,15 @@
         </w:r>
       </w:hyperlink>
       <w:r>
-        <w:t>; Mitra and B</w:t>
+        <w:t xml:space="preserve">; </w:t>
+      </w:r>
+      <w:proofErr w:type="spellStart"/>
+      <w:r>
+        <w:t>Mitra</w:t>
+      </w:r>
+      <w:proofErr w:type="spellEnd"/>
+      <w:r>
+        <w:t xml:space="preserve"> and B</w:t>
       </w:r>
       <w:r>
         <w:t>okil, 2007}</w:t>
@@ -4006,711 +4368,1291 @@
         <w:ind w:firstLine="720"/>
       </w:pPr>
       <w:r>
-        <w:t>The calculation of phi</w:t>
-      </w:r>
-      <w:r>
-        <w:t>3</w:t>
-      </w:r>
-      <w:r>
-        <w:t xml:space="preserve"> at a</w:t>
-      </w:r>
-      <w:r>
-        <w:t>ny</w:t>
+        <w:t xml:space="preserve">The </w:t>
+      </w:r>
+      <w:proofErr w:type="spellStart"/>
+      <w:r>
+        <w:t>PyPhi</w:t>
+      </w:r>
+      <w:proofErr w:type="spellEnd"/>
+      <w:r>
+        <w:t xml:space="preserve"> (0.8.1) package for Python 3 was used to calculate </w:t>
+      </w:r>
+      <w:r>
+        <w:t xml:space="preserve">phi </w:t>
+      </w:r>
+      <w:r>
+        <w:t xml:space="preserve">values and their associated MIPs. Calculations were conducted </w:t>
+      </w:r>
+      <w:r>
+        <w:t xml:space="preserve">using Python 3.6.0 </w:t>
+      </w:r>
+      <w:r>
+        <w:t xml:space="preserve">on MASSIVE (Multi-modal Australian </w:t>
+      </w:r>
+      <w:proofErr w:type="spellStart"/>
+      <w:r>
+        <w:t>ScienceS</w:t>
+      </w:r>
+      <w:proofErr w:type="spellEnd"/>
+      <w:r>
+        <w:t xml:space="preserve"> Imaging and Visualisation Environment), a h</w:t>
+      </w:r>
+      <w:r>
+        <w:t>igh performance computing facility suited for data processing.</w:t>
       </w:r>
       <w:r>
         <w:t xml:space="preserve"> </w:t>
       </w:r>
-      <w:r>
-        <w:t>time</w:t>
-      </w:r>
-      <w:r>
-        <w:t>point</w:t>
+    </w:p>
+    <w:p>
+      <w:pPr>
+        <w:ind w:firstLine="720"/>
+      </w:pPr>
+      <w:bookmarkStart w:id="49" w:name="_Toc488651284"/>
+      <w:r>
+        <w:rPr>
+          <w:rStyle w:val="Heading4Char"/>
+        </w:rPr>
+        <w:t>Discretisation</w:t>
+      </w:r>
+      <w:r>
+        <w:rPr>
+          <w:rStyle w:val="Heading4Char"/>
+        </w:rPr>
+        <w:t>.</w:t>
+      </w:r>
+      <w:bookmarkEnd w:id="49"/>
+      <w:r>
+        <w:t xml:space="preserve"> Discretisation of recordings was required as IIT 3.0 has yet to be extended to c</w:t>
+      </w:r>
+      <w:r>
+        <w:t>ontinuous variables</w:t>
+      </w:r>
+      <w:r>
+        <w:t>.</w:t>
       </w:r>
       <w:r>
         <w:t xml:space="preserve"> </w:t>
       </w:r>
       <w:r>
-        <w:t xml:space="preserve">requires </w:t>
-      </w:r>
-      <w:r>
-        <w:t xml:space="preserve">1) </w:t>
-      </w:r>
-      <w:r>
-        <w:t xml:space="preserve">a candidate network, 2) the state of </w:t>
-      </w:r>
-      <w:r>
-        <w:t>the network (e.g.</w:t>
-      </w:r>
-      <w:r>
-        <w:t xml:space="preserve"> in a network consisting of binary elements,</w:t>
+        <w:t>To account for</w:t>
+      </w:r>
+      <w:r>
+        <w:t xml:space="preserve"> this,</w:t>
+      </w:r>
+      <w:r>
+        <w:t xml:space="preserve"> I </w:t>
+      </w:r>
+      <w:proofErr w:type="spellStart"/>
+      <w:r>
+        <w:t>binarised</w:t>
+      </w:r>
+      <w:proofErr w:type="spellEnd"/>
+      <w:r>
+        <w:t xml:space="preserve"> the recordings </w:t>
+      </w:r>
+      <w:r>
+        <w:t xml:space="preserve">of each channel </w:t>
+      </w:r>
+      <w:r>
+        <w:t xml:space="preserve">using </w:t>
+      </w:r>
+      <w:r>
+        <w:t>its</w:t>
       </w:r>
       <w:r>
         <w:t xml:space="preserve"> </w:t>
       </w:r>
       <w:r>
-        <w:t xml:space="preserve">which elements </w:t>
-      </w:r>
-      <w:r>
-        <w:t>are ‘on’ and which are ‘off’</w:t>
+        <w:t xml:space="preserve">median, as </w:t>
+      </w:r>
+      <w:r>
+        <w:t>taken across</w:t>
+      </w:r>
+      <w:r>
+        <w:t xml:space="preserve"> samples </w:t>
+      </w:r>
+      <w:r>
+        <w:t>over</w:t>
+      </w:r>
+      <w:r>
+        <w:t xml:space="preserve"> all </w:t>
+      </w:r>
+      <w:r>
+        <w:t>eight</w:t>
+      </w:r>
+      <w:r>
+        <w:t xml:space="preserve"> trials at a single condition (air or </w:t>
+      </w:r>
+      <w:proofErr w:type="spellStart"/>
+      <w:r>
+        <w:t>iso</w:t>
+      </w:r>
+      <w:proofErr w:type="spellEnd"/>
+      <w:r>
+        <w:t xml:space="preserve">). </w:t>
+      </w:r>
+      <w:r>
+        <w:t>Samples were then</w:t>
+      </w:r>
+      <w:r>
+        <w:t xml:space="preserve"> replaced with a 1 if greater than the median, and a 0 otherwise</w:t>
+      </w:r>
+      <w:r>
+        <w:t>.</w:t>
+      </w:r>
+    </w:p>
+    <w:p>
+      <w:r>
+        <w:tab/>
+      </w:r>
+      <w:bookmarkStart w:id="50" w:name="_Toc488651285"/>
+      <w:r>
+        <w:rPr>
+          <w:rStyle w:val="Heading4Char"/>
+        </w:rPr>
+        <w:t>Network Selection</w:t>
+      </w:r>
+      <w:r>
+        <w:rPr>
+          <w:rStyle w:val="Heading4Char"/>
+        </w:rPr>
+        <w:t>.</w:t>
+      </w:r>
+      <w:bookmarkEnd w:id="50"/>
+      <w:r>
+        <w:t xml:space="preserve"> </w:t>
+      </w:r>
+      <w:r>
+        <w:t xml:space="preserve">Given that the time to calculate phi grows exponentially with the number of elements in a candidate system, </w:t>
+      </w:r>
+      <w:r>
+        <w:t xml:space="preserve">candidate </w:t>
+      </w:r>
+      <w:r>
+        <w:t>networks were limited to consisting of up to four channels (</w:t>
+      </w:r>
+      <w:r>
+        <w:t>i.e. networks</w:t>
+      </w:r>
+      <w:r>
+        <w:t xml:space="preserve"> of 2, 3, or 4 channels).</w:t>
+      </w:r>
+      <w:r>
+        <w:t xml:space="preserve"> </w:t>
+      </w:r>
+      <w:r>
+        <w:t xml:space="preserve">Within this limitation, </w:t>
+      </w:r>
+      <w:r>
+        <w:t xml:space="preserve">all channel combinations were selected giving a </w:t>
+      </w:r>
+      <w:r>
+        <w:t>total of 1830 candidate networks</w:t>
+      </w:r>
+      <w:r>
+        <w:t>.</w:t>
+      </w:r>
+      <w:r>
+        <w:t xml:space="preserve"> </w:t>
+      </w:r>
+      <w:r>
+        <w:t>All networks were defined as f</w:t>
+      </w:r>
+      <w:r>
+        <w:t>ully connected, i.e. each channel</w:t>
+      </w:r>
+      <w:r>
+        <w:t xml:space="preserve"> </w:t>
+      </w:r>
+      <w:r>
+        <w:t>was</w:t>
+      </w:r>
+      <w:r>
+        <w:t xml:space="preserve"> </w:t>
+      </w:r>
+      <w:r>
+        <w:t xml:space="preserve">considered to be </w:t>
+      </w:r>
+      <w:r>
+        <w:t>bidirectionally</w:t>
+      </w:r>
+      <w:r>
+        <w:t xml:space="preserve"> connected to every other channel.</w:t>
+      </w:r>
+      <w:r>
+        <w:t xml:space="preserve"> The state of a network at a given </w:t>
+      </w:r>
+      <w:r>
+        <w:t>time sample</w:t>
+      </w:r>
+      <w:r>
+        <w:t xml:space="preserve"> is given by the </w:t>
+      </w:r>
+      <w:r>
+        <w:t>discretised states</w:t>
+      </w:r>
+      <w:r>
+        <w:t xml:space="preserve"> of its channels (e.g. for channels A=1, B=0, C=1, the network state</w:t>
+      </w:r>
+      <w:r>
+        <w:t xml:space="preserve"> for ABC</w:t>
+      </w:r>
+      <w:r>
+        <w:t xml:space="preserve"> is 100).</w:t>
+      </w:r>
+    </w:p>
+    <w:p>
+      <w:pPr>
+        <w:ind w:firstLine="720"/>
+      </w:pPr>
+      <w:bookmarkStart w:id="51" w:name="_Toc488651286"/>
+      <w:r>
+        <w:rPr>
+          <w:rStyle w:val="Heading4Char"/>
+        </w:rPr>
+        <w:t>Transition Probability Matrix</w:t>
+      </w:r>
+      <w:r>
+        <w:rPr>
+          <w:rStyle w:val="Heading4Char"/>
+        </w:rPr>
+        <w:t xml:space="preserve"> Construction</w:t>
+      </w:r>
+      <w:r>
+        <w:rPr>
+          <w:rStyle w:val="Heading4Char"/>
+        </w:rPr>
+        <w:t>.</w:t>
+      </w:r>
+      <w:bookmarkEnd w:id="51"/>
+      <w:r>
+        <w:t xml:space="preserve"> A transition probability is th</w:t>
+      </w:r>
+      <w:r>
+        <w:t xml:space="preserve">e probability of a state at time t transitioning </w:t>
+      </w:r>
+      <w:r>
+        <w:t xml:space="preserve">into another state at time </w:t>
+      </w:r>
+      <w:proofErr w:type="spellStart"/>
+      <w:r>
+        <w:t>t+</w:t>
+      </w:r>
+      <w:r>
+        <w:t>tau</w:t>
+      </w:r>
+      <w:proofErr w:type="spellEnd"/>
+      <w:r>
+        <w:t xml:space="preserve"> (i.e.</w:t>
+      </w:r>
+      <w:r>
+        <w:t xml:space="preserve"> the</w:t>
+      </w:r>
+      <w:r>
+        <w:t xml:space="preserve"> number of </w:t>
+      </w:r>
+      <w:r>
+        <w:t>times a</w:t>
+      </w:r>
+      <w:r>
+        <w:t xml:space="preserve"> transition</w:t>
+      </w:r>
+      <w:r>
+        <w:t xml:space="preserve"> to a specific state</w:t>
+      </w:r>
+      <w:r>
+        <w:t xml:space="preserve"> occurred divided by the total number of transitions to every state)</w:t>
+      </w:r>
+      <w:r>
+        <w:t>.</w:t>
+      </w:r>
+      <w:r>
+        <w:t xml:space="preserve"> </w:t>
+      </w:r>
+      <w:r>
+        <w:t>The</w:t>
+      </w:r>
+      <w:r>
+        <w:t xml:space="preserve"> </w:t>
+      </w:r>
+      <w:r>
+        <w:t>transition probability matrix</w:t>
+      </w:r>
+      <w:r>
+        <w:t xml:space="preserve"> for a candidate network</w:t>
+      </w:r>
+      <w:r>
+        <w:t xml:space="preserve"> thus</w:t>
+      </w:r>
+      <w:r>
+        <w:t xml:space="preserve"> holds the</w:t>
+      </w:r>
+      <w:r>
+        <w:t xml:space="preserve"> transition</w:t>
+      </w:r>
+      <w:r>
+        <w:t xml:space="preserve"> probabilities of all </w:t>
+      </w:r>
+      <w:r>
+        <w:t>states</w:t>
+      </w:r>
+      <w:r>
+        <w:t xml:space="preserve"> at time t</w:t>
+      </w:r>
+      <w:r>
+        <w:t xml:space="preserve"> transitioning into</w:t>
+      </w:r>
+      <w:r>
+        <w:t xml:space="preserve"> all other </w:t>
+      </w:r>
+      <w:r>
+        <w:t xml:space="preserve">states at time </w:t>
+      </w:r>
+      <w:proofErr w:type="spellStart"/>
+      <w:r>
+        <w:t>t+tau</w:t>
+      </w:r>
+      <w:proofErr w:type="spellEnd"/>
+      <w:r>
+        <w:t>:</w:t>
+      </w:r>
+      <w:r>
+        <w:t xml:space="preserve"> </w:t>
+      </w:r>
+      <w:r>
+        <w:t xml:space="preserve">each row of the matrix </w:t>
+      </w:r>
+      <w:r>
+        <w:t>gives</w:t>
+      </w:r>
+      <w:r>
+        <w:t xml:space="preserve"> t</w:t>
+      </w:r>
+      <w:r>
+        <w:t xml:space="preserve">he probability distribution of </w:t>
+      </w:r>
+      <w:r>
+        <w:t>a given</w:t>
+      </w:r>
+      <w:r>
+        <w:t xml:space="preserve"> state transitioning into every other state</w:t>
+      </w:r>
+      <w:r>
+        <w:t xml:space="preserve"> (the </w:t>
+      </w:r>
+      <w:r>
+        <w:t>“</w:t>
+      </w:r>
+      <w:r>
+        <w:t>effect repertoire</w:t>
+      </w:r>
+      <w:r>
+        <w:t>”)</w:t>
+      </w:r>
+      <w:r>
+        <w:t>, while conversely each column gives the probability distribution of states which could have a preceded a given state</w:t>
+      </w:r>
+      <w:r>
+        <w:t xml:space="preserve"> (the </w:t>
+      </w:r>
+      <w:r>
+        <w:t>“</w:t>
+      </w:r>
+      <w:r>
+        <w:t xml:space="preserve">cause </w:t>
+      </w:r>
+      <w:r>
+        <w:lastRenderedPageBreak/>
+        <w:t>repertoire</w:t>
+      </w:r>
+      <w:r>
+        <w:t>”</w:t>
       </w:r>
       <w:r>
         <w:t>)</w:t>
       </w:r>
       <w:r>
-        <w:t>, and 3) the probabilities of transitioning from each system st</w:t>
-      </w:r>
-      <w:r>
-        <w:t>ate to all other system states.</w:t>
+        <w:t xml:space="preserve">. </w:t>
+      </w:r>
+      <w:r>
+        <w:t>In</w:t>
+      </w:r>
+      <w:r>
+        <w:t xml:space="preserve">formation given by a </w:t>
+      </w:r>
+      <w:r>
+        <w:t>network</w:t>
+      </w:r>
+      <w:r>
+        <w:t xml:space="preserve"> state is </w:t>
+      </w:r>
+      <w:r>
+        <w:t xml:space="preserve">given </w:t>
+      </w:r>
+      <w:r>
+        <w:t>by comparin</w:t>
+      </w:r>
+      <w:r>
+        <w:t>g</w:t>
+      </w:r>
+      <w:r>
+        <w:t xml:space="preserve"> its repertoires</w:t>
       </w:r>
       <w:r>
         <w:t xml:space="preserve"> </w:t>
       </w:r>
       <w:r>
-        <w:t>In the context of this pro</w:t>
-      </w:r>
-      <w:r>
-        <w:t xml:space="preserve">ject, </w:t>
+        <w:t xml:space="preserve">to </w:t>
+      </w:r>
+      <w:r>
+        <w:t xml:space="preserve"> unconstrained probability distribution</w:t>
+      </w:r>
+      <w:r>
+        <w:t>s</w:t>
+      </w:r>
+      <w:r>
+        <w:t xml:space="preserve"> (</w:t>
+      </w:r>
+      <w:r>
+        <w:t xml:space="preserve">“unconstrained repertoires”; </w:t>
+      </w:r>
+      <w:r>
+        <w:t xml:space="preserve">i.e. the probability distribution if </w:t>
+      </w:r>
+      <w:r>
+        <w:t xml:space="preserve">we ignored all transition probabilities; for the cause repertoire this is equivalent to the uniform distribution, and for the effect repertoire </w:t>
+      </w:r>
+      <w:r>
+        <w:t>it</w:t>
+      </w:r>
+      <w:r>
+        <w:t xml:space="preserve"> is the probability distribution</w:t>
+      </w:r>
+      <w:r>
+        <w:t xml:space="preserve"> obtained when </w:t>
+      </w:r>
+      <w:r>
+        <w:t>assuming considering all poss</w:t>
+      </w:r>
+      <w:r>
+        <w:t>ible input states as opposed to just the state of interest</w:t>
+      </w:r>
+      <w:r>
+        <w:t xml:space="preserve">). </w:t>
+      </w:r>
+      <w:r>
+        <w:t xml:space="preserve">Conditioning (fixing some channel to a particular state) and marginalisation (summation of probabilities to ignore a channel) of the TPM </w:t>
+      </w:r>
+      <w:r>
+        <w:t>are</w:t>
+      </w:r>
+      <w:r>
+        <w:t xml:space="preserve"> used to obtain independent</w:t>
+      </w:r>
+      <w:r>
+        <w:t xml:space="preserve"> probability </w:t>
+      </w:r>
+      <w:r>
+        <w:t xml:space="preserve">distributions </w:t>
+      </w:r>
+      <w:r>
+        <w:t>for</w:t>
+      </w:r>
+      <w:r>
+        <w:t xml:space="preserve"> subsystems of</w:t>
+      </w:r>
+      <w:r>
+        <w:t xml:space="preserve"> a partitioned system, which are used to assess integration</w:t>
+      </w:r>
+      <w:r>
+        <w:t xml:space="preserve"> (see Phi calculation below)</w:t>
+      </w:r>
+      <w:r>
+        <w:t xml:space="preserve">. </w:t>
+      </w:r>
+      <w:r>
+        <w:t xml:space="preserve">To ensure adequate sampling to obtain </w:t>
+      </w:r>
+      <w:r>
+        <w:t xml:space="preserve">accurate </w:t>
+      </w:r>
+      <w:r>
+        <w:t xml:space="preserve">transition probabilities, TPMs were built using all samples across all trials. </w:t>
+      </w:r>
+      <w:r>
+        <w:t xml:space="preserve">As IIT’s exclusion postulate advocates for calculation at the optimal spatiotemporal resolution, transitions were calculated at three lag levels: 4, 8, and 16 </w:t>
+      </w:r>
+      <w:proofErr w:type="spellStart"/>
+      <w:r>
+        <w:t>ms</w:t>
+      </w:r>
+      <w:proofErr w:type="spellEnd"/>
+      <w:r>
+        <w:t>.</w:t>
+      </w:r>
+    </w:p>
+    <w:p>
+      <w:r>
+        <w:tab/>
+      </w:r>
+      <w:bookmarkStart w:id="52" w:name="_Toc488651287"/>
+      <w:r>
+        <w:rPr>
+          <w:rStyle w:val="Heading4Char"/>
+        </w:rPr>
+        <w:t>Φ</w:t>
+      </w:r>
+      <w:r>
+        <w:rPr>
+          <w:rStyle w:val="Heading4Char"/>
+        </w:rPr>
+        <w:t xml:space="preserve"> calculation</w:t>
+      </w:r>
+      <w:r>
+        <w:rPr>
+          <w:rStyle w:val="Heading4Char"/>
+        </w:rPr>
+        <w:t>.</w:t>
+      </w:r>
+      <w:bookmarkEnd w:id="52"/>
+      <w:r>
+        <w:t xml:space="preserve"> </w:t>
+      </w:r>
+      <w:r>
+        <w:t>As the mathematical details of calculating phi are presented in {cite}, h</w:t>
+      </w:r>
+      <w:r>
+        <w:t xml:space="preserve">ere I </w:t>
+      </w:r>
+      <w:r>
+        <w:t>provide a</w:t>
+      </w:r>
+      <w:r>
+        <w:t xml:space="preserve"> </w:t>
+      </w:r>
+      <w:r>
+        <w:t>conceptual</w:t>
+      </w:r>
+      <w:r>
+        <w:t xml:space="preserve"> unde</w:t>
+      </w:r>
+      <w:r>
+        <w:t>rstanding of the algorithmic</w:t>
+      </w:r>
+      <w:r>
+        <w:t xml:space="preserve"> calculation of phi. </w:t>
+      </w:r>
+      <w:r>
+        <w:t>Overall, the calculation of phi requires a n</w:t>
+      </w:r>
+      <w:r>
+        <w:t xml:space="preserve">etwork, </w:t>
+      </w:r>
+      <w:r>
+        <w:t xml:space="preserve">its state, and its TPM. As </w:t>
+      </w:r>
+      <w:r>
+        <w:t>these input requirements a</w:t>
+      </w:r>
+      <w:r>
+        <w:t>re met at each time sample,</w:t>
+      </w:r>
+      <w:r>
+        <w:t xml:space="preserve"> each time sample is associated with a phi value. To determine the overall phi value for a trial of 2250 samples, I took the average phi value across samples, weighted by the number of occurrences</w:t>
+      </w:r>
+      <w:r>
+        <w:t xml:space="preserve"> of each state within the trial</w:t>
+      </w:r>
+      <w:r>
+        <w:t>.</w:t>
+      </w:r>
+    </w:p>
+    <w:p>
+      <w:pPr>
+        <w:ind w:firstLine="720"/>
+      </w:pPr>
+      <w:r>
+        <w:t>Phi is calculated by assessing</w:t>
+      </w:r>
+      <w:r>
+        <w:t xml:space="preserve"> integrated information </w:t>
+      </w:r>
+      <w:r>
+        <w:t>at two levels</w:t>
+      </w:r>
+      <w:r>
+        <w:t>: the “mechanism” level</w:t>
+      </w:r>
+      <w:r>
+        <w:t xml:space="preserve"> (phi)</w:t>
+      </w:r>
+      <w:r>
+        <w:t xml:space="preserve"> and the “system” level</w:t>
+      </w:r>
+      <w:r>
+        <w:t xml:space="preserve"> (PHI)</w:t>
+      </w:r>
+      <w:r>
+        <w:t>.</w:t>
+      </w:r>
+      <w:r>
+        <w:t xml:space="preserve"> For a given network, a mechanism is a subset of the elements in the network and their connections</w:t>
+      </w:r>
+      <w:r>
+        <w:t xml:space="preserve"> (and th</w:t>
+      </w:r>
+      <w:r>
+        <w:t xml:space="preserve">us is a network in </w:t>
+      </w:r>
+      <w:proofErr w:type="spellStart"/>
+      <w:r>
+        <w:t>itelf</w:t>
+      </w:r>
+      <w:proofErr w:type="spellEnd"/>
+      <w:r>
+        <w:t>)</w:t>
+      </w:r>
+      <w:r>
+        <w:t>, and</w:t>
+      </w:r>
+      <w:r>
+        <w:t xml:space="preserve"> the system is t</w:t>
+      </w:r>
+      <w:bookmarkStart w:id="53" w:name="_GoBack"/>
+      <w:bookmarkEnd w:id="53"/>
+      <w:r>
+        <w:t>he full network.</w:t>
+      </w:r>
+    </w:p>
+    <w:p>
+      <w:pPr>
+        <w:ind w:firstLine="720"/>
+      </w:pPr>
+      <w:r>
+        <w:rPr>
+          <w:rStyle w:val="Heading5Char"/>
+        </w:rPr>
+        <w:t>Mechanism</w:t>
+      </w:r>
+      <w:r>
+        <w:rPr>
+          <w:rStyle w:val="Heading5Char"/>
+        </w:rPr>
+        <w:t xml:space="preserve"> level phi</w:t>
+      </w:r>
+      <w:r>
+        <w:rPr>
+          <w:rStyle w:val="Heading5Char"/>
+        </w:rPr>
+        <w:t>.</w:t>
+      </w:r>
+      <w:r>
+        <w:t xml:space="preserve"> </w:t>
+      </w:r>
+      <w:r>
+        <w:t>For a given</w:t>
+      </w:r>
+      <w:r>
+        <w:t xml:space="preserve"> a mechanism, its state, and a subset of elements in the mechanism (a “purview”),</w:t>
+      </w:r>
+      <w:r>
+        <w:t xml:space="preserve"> </w:t>
       </w:r>
       <w:r>
         <w:t xml:space="preserve">a </w:t>
       </w:r>
       <w:r>
-        <w:t xml:space="preserve">candidate network </w:t>
-      </w:r>
-      <w:r>
-        <w:t>consist</w:t>
+        <w:t xml:space="preserve">cause repertoire </w:t>
+      </w:r>
+      <w:r>
+        <w:t xml:space="preserve">can be extracted </w:t>
+      </w:r>
+      <w:r>
+        <w:t xml:space="preserve">from the mechanism’s TPM. </w:t>
+      </w:r>
+      <w:r>
+        <w:t xml:space="preserve">The distance between this cause repertoire and the cause repertoire of the </w:t>
+      </w:r>
+      <w:r>
+        <w:t>m</w:t>
+      </w:r>
+      <w:r>
+        <w:t xml:space="preserve">echanism-purview combination’s MIP </w:t>
+      </w:r>
+      <w:r>
+        <w:t xml:space="preserve">provides the cause integrated information. </w:t>
+      </w:r>
+      <w:r>
+        <w:t xml:space="preserve">The </w:t>
+      </w:r>
+      <w:r>
+        <w:lastRenderedPageBreak/>
+        <w:t xml:space="preserve">MIP is found by finding phi-cause for every possible partitioning scheme – the MIP is that which yields the least phi-cause. </w:t>
+      </w:r>
+      <w:r>
+        <w:t xml:space="preserve">The </w:t>
+      </w:r>
+      <w:r>
+        <w:t xml:space="preserve">cause </w:t>
+      </w:r>
+      <w:r>
+        <w:t>repert</w:t>
+      </w:r>
+      <w:r>
+        <w:t>oire across purviews</w:t>
+      </w:r>
+      <w:r>
+        <w:t xml:space="preserve"> which gives the </w:t>
+      </w:r>
+      <w:r>
+        <w:t>maximum phi-cause across purviews is taken as</w:t>
+      </w:r>
+      <w:r>
+        <w:t xml:space="preserve"> the mechanism’s</w:t>
+      </w:r>
+      <w:r>
+        <w:t xml:space="preserve"> </w:t>
+      </w:r>
+      <w:r>
+        <w:t>maximally irreducible cause repertoire</w:t>
+      </w:r>
+      <w:r>
+        <w:t xml:space="preserve">, and its phi-cause </w:t>
+      </w:r>
+      <w:r>
+        <w:t>value is taken as the mechanism’s phi-cause value</w:t>
+      </w:r>
+      <w:r>
+        <w:t>.</w:t>
+      </w:r>
+      <w:r>
+        <w:t xml:space="preserve"> The mechanism’s maximally irreducible effect repertoire</w:t>
+      </w:r>
+      <w:r>
+        <w:t xml:space="preserve"> and phi-effect</w:t>
+      </w:r>
+      <w:r>
+        <w:t xml:space="preserve"> is determined in the same manner, except by comparing effect repertoires</w:t>
+      </w:r>
+      <w:r>
+        <w:t>.</w:t>
+      </w:r>
+      <w:r>
+        <w:t xml:space="preserve"> </w:t>
+      </w:r>
+      <w:r>
+        <w:t>T</w:t>
+      </w:r>
+      <w:r>
+        <w:t xml:space="preserve">ogether, </w:t>
+      </w:r>
+      <w:r>
+        <w:t>the</w:t>
+      </w:r>
+      <w:r>
+        <w:t xml:space="preserve"> chosen maximally irreducible repertoires </w:t>
+      </w:r>
+      <w:r>
+        <w:t>are</w:t>
+      </w:r>
+      <w:r>
+        <w:t xml:space="preserve"> the mechanism’s maximally irreducible cause-effect repertoire (MICE), and t</w:t>
+      </w:r>
+      <w:r>
+        <w:t>he mechanism’s overall phi value is the minimum of its phi-cause and phi-effect.</w:t>
+      </w:r>
+      <w:r>
+        <w:t xml:space="preserve"> </w:t>
+      </w:r>
+      <w:r>
+        <w:t xml:space="preserve">Mechanisms which have non-zero phi in this manner are “concepts”. </w:t>
+      </w:r>
+      <w:r>
+        <w:t>The MICE is found for all mechanisms within the whole system</w:t>
+      </w:r>
+      <w:r>
+        <w:t xml:space="preserve">; </w:t>
+      </w:r>
+      <w:r>
+        <w:t>the set of all concepts</w:t>
+      </w:r>
+      <w:r>
+        <w:t xml:space="preserve"> and their MICE</w:t>
+      </w:r>
+      <w:r>
+        <w:t xml:space="preserve"> in the whole system gives its “cause-effect structure”.</w:t>
+      </w:r>
+    </w:p>
+    <w:p>
+      <w:pPr>
+        <w:ind w:firstLine="720"/>
+      </w:pPr>
+      <w:r>
+        <w:rPr>
+          <w:rStyle w:val="Heading5Char"/>
+        </w:rPr>
+        <w:t>System</w:t>
+      </w:r>
+      <w:r>
+        <w:rPr>
+          <w:rStyle w:val="Heading5Char"/>
+        </w:rPr>
+        <w:t xml:space="preserve"> level PHI</w:t>
+      </w:r>
+      <w:r>
+        <w:rPr>
+          <w:rStyle w:val="Heading5Char"/>
+        </w:rPr>
+        <w:t>.</w:t>
+      </w:r>
+      <w:r>
+        <w:t xml:space="preserve"> </w:t>
+      </w:r>
+      <w:r>
+        <w:t xml:space="preserve">Integrated information at the system level PHI is calculated in a similar manner to phi in mechanisms. </w:t>
+      </w:r>
+      <w:r>
+        <w:t>However, instead of comparing repertoires, the system’s cause-effect structures before and after partitioning the system are compared; this amounts to finding the distance between sets of repertoires.</w:t>
+      </w:r>
+      <w:r>
+        <w:t xml:space="preserve"> For a given </w:t>
+      </w:r>
+      <w:r>
+        <w:t xml:space="preserve">system partitioning scheme, the system’s cause-effect structure is recalculated. </w:t>
+      </w:r>
+      <w:r>
+        <w:t>The distance PHI is then the sum of all the distances between each concept in the original whole system and the new partitioned system.</w:t>
+      </w:r>
+      <w:r>
+        <w:t xml:space="preserve"> The system level MIP is the partitioning scheme which yields the minimum PHI in this manner.</w:t>
+      </w:r>
+    </w:p>
+    <w:p/>
+    <w:p>
+      <w:pPr>
+        <w:ind w:firstLine="720"/>
+      </w:pPr>
+      <w:r>
+        <w:t xml:space="preserve">FIGURE: </w:t>
+      </w:r>
+      <w:r>
+        <w:t xml:space="preserve">electrode insertion, </w:t>
+      </w:r>
+      <w:proofErr w:type="spellStart"/>
+      <w:r>
+        <w:t>rereferenced</w:t>
+      </w:r>
+      <w:proofErr w:type="spellEnd"/>
+      <w:r>
+        <w:t xml:space="preserve"> data, discretised data, </w:t>
+      </w:r>
+      <w:proofErr w:type="spellStart"/>
+      <w:r>
+        <w:t>tpm</w:t>
+      </w:r>
+      <w:proofErr w:type="spellEnd"/>
+    </w:p>
+    <w:p>
+      <w:pPr>
+        <w:pStyle w:val="Heading3"/>
+        <w:rPr>
+          <w:rFonts w:cs="Times New Roman"/>
+        </w:rPr>
+      </w:pPr>
+      <w:bookmarkStart w:id="54" w:name="_Toc488651288"/>
+      <w:r>
+        <w:rPr>
+          <w:rFonts w:cs="Times New Roman"/>
+        </w:rPr>
+        <w:t>Φ* Computation</w:t>
+      </w:r>
+      <w:bookmarkEnd w:id="54"/>
+    </w:p>
+    <w:p>
+      <w:r>
+        <w:tab/>
+      </w:r>
+      <w:proofErr w:type="spellStart"/>
+      <w:r>
+        <w:t>P</w:t>
+      </w:r>
+      <w:r>
+        <w:t>hist</w:t>
+      </w:r>
+      <w:r>
+        <w:t>ar</w:t>
+      </w:r>
+      <w:proofErr w:type="spellEnd"/>
+      <w:r>
+        <w:t xml:space="preserve"> was calculated in MATLAB 2016</w:t>
+      </w:r>
+      <w:r>
+        <w:t>a, using</w:t>
+      </w:r>
+      <w:r>
+        <w:t xml:space="preserve"> a</w:t>
+      </w:r>
+      <w:r>
+        <w:t xml:space="preserve"> toolbox </w:t>
+      </w:r>
+      <w:r>
+        <w:t xml:space="preserve">which implemented </w:t>
+      </w:r>
+      <w:proofErr w:type="spellStart"/>
+      <w:r>
+        <w:t>phistar</w:t>
+      </w:r>
+      <w:proofErr w:type="spellEnd"/>
+      <w:r>
+        <w:t xml:space="preserve"> calculation in a previous project </w:t>
+      </w:r>
+      <w:r>
+        <w:t>{</w:t>
+      </w:r>
+      <w:hyperlink r:id="rId12" w:history="1">
+        <w:r>
+          <w:rPr>
+            <w:rStyle w:val="Hyperlink"/>
+          </w:rPr>
+          <w:t>https://github.com/amhaun01/phipattern</w:t>
+        </w:r>
+      </w:hyperlink>
+      <w:r>
+        <w:t xml:space="preserve">, </w:t>
+      </w:r>
+      <w:proofErr w:type="spellStart"/>
+      <w:r>
+        <w:t>Haun</w:t>
+      </w:r>
+      <w:proofErr w:type="spellEnd"/>
+      <w:r>
+        <w:t>}.</w:t>
+      </w:r>
+      <w:r>
+        <w:t xml:space="preserve"> The</w:t>
+      </w:r>
+      <w:r>
+        <w:t xml:space="preserve"> mathematical</w:t>
+      </w:r>
+      <w:r>
+        <w:t xml:space="preserve"> details of computing </w:t>
+      </w:r>
+      <w:proofErr w:type="spellStart"/>
+      <w:r>
+        <w:t>ph</w:t>
+      </w:r>
+      <w:r>
+        <w:t>istar</w:t>
+      </w:r>
+      <w:proofErr w:type="spellEnd"/>
+      <w:r>
+        <w:t xml:space="preserve"> are given in </w:t>
+      </w:r>
+      <w:r>
+        <w:t>{</w:t>
+      </w:r>
+      <w:proofErr w:type="spellStart"/>
+      <w:r>
+        <w:t>Oizumi</w:t>
+      </w:r>
+      <w:proofErr w:type="spellEnd"/>
+      <w:r>
+        <w:t>, 2016 #5}</w:t>
+      </w:r>
+      <w:r>
+        <w:t xml:space="preserve"> and {</w:t>
+      </w:r>
+      <w:proofErr w:type="spellStart"/>
+      <w:r>
+        <w:t>Haun</w:t>
+      </w:r>
+      <w:proofErr w:type="spellEnd"/>
+      <w:r>
+        <w:t>}</w:t>
+      </w:r>
+      <w:r>
+        <w:t>, so once again I will provide only a</w:t>
+      </w:r>
+      <w:r>
+        <w:t xml:space="preserve"> conceptual</w:t>
+      </w:r>
+      <w:r>
+        <w:t xml:space="preserve"> summary of the process.</w:t>
+      </w:r>
+    </w:p>
+    <w:p>
+      <w:r>
+        <w:lastRenderedPageBreak/>
+        <w:tab/>
+      </w:r>
+      <w:proofErr w:type="spellStart"/>
+      <w:r>
+        <w:t>Phistar</w:t>
+      </w:r>
+      <w:proofErr w:type="spellEnd"/>
+      <w:r>
+        <w:t xml:space="preserve"> can be summarised relatively simply. It is the difference between the mutual information of a whole system, when considering all connections between its parts, and the mutual information of a partitioned system, where we ignore </w:t>
+      </w:r>
+      <w:r>
+        <w:t>some set of connections in the original system.</w:t>
+      </w:r>
+      <w:r>
+        <w:t xml:space="preserve"> As inputs it takes covariances matrices corresponding to the covariance between channels at time t with the same channels at time </w:t>
+      </w:r>
+      <w:proofErr w:type="spellStart"/>
+      <w:r>
+        <w:t>t+tau</w:t>
+      </w:r>
+      <w:proofErr w:type="spellEnd"/>
+      <w:r>
+        <w:t>,</w:t>
+      </w:r>
+      <w:r>
+        <w:t xml:space="preserve"> at time t with themselves, an</w:t>
+      </w:r>
+      <w:r>
+        <w:t xml:space="preserve">d at time </w:t>
+      </w:r>
+      <w:proofErr w:type="spellStart"/>
+      <w:r>
+        <w:t>t+tau</w:t>
+      </w:r>
+      <w:proofErr w:type="spellEnd"/>
+      <w:r>
+        <w:t xml:space="preserve"> with themselves, as well as a partitioning scheme. </w:t>
+      </w:r>
+      <w:r>
+        <w:t xml:space="preserve">As </w:t>
+      </w:r>
+      <w:proofErr w:type="spellStart"/>
+      <w:r>
+        <w:t>phistar</w:t>
+      </w:r>
+      <w:proofErr w:type="spellEnd"/>
+      <w:r>
+        <w:t xml:space="preserve"> is based on version 2.0, it has the limitation of partitions with more independent groups having greater phi, thus to compare partitions</w:t>
+      </w:r>
+      <w:r>
+        <w:t xml:space="preserve"> a normalisation factors was applied. The partition returning the smallest normalised phi was taken as the MIP, and its unnormalized phi as the </w:t>
+      </w:r>
+      <w:proofErr w:type="spellStart"/>
+      <w:r>
+        <w:t>phistar</w:t>
+      </w:r>
+      <w:proofErr w:type="spellEnd"/>
+      <w:r>
+        <w:t xml:space="preserve"> value.</w:t>
+      </w:r>
+    </w:p>
+    <w:p>
+      <w:pPr>
+        <w:pStyle w:val="Heading3"/>
+      </w:pPr>
+      <w:bookmarkStart w:id="55" w:name="_Toc488651289"/>
+      <w:r>
+        <w:t>Data</w:t>
+      </w:r>
+      <w:r>
+        <w:t xml:space="preserve"> Analysis</w:t>
+      </w:r>
+      <w:bookmarkEnd w:id="55"/>
+    </w:p>
+    <w:p>
+      <w:r>
+        <w:tab/>
+      </w:r>
+      <w:r>
+        <w:rPr>
+          <w:rStyle w:val="Heading4Char"/>
+        </w:rPr>
+        <w:t>Phi-3.</w:t>
+      </w:r>
+      <w:r>
+        <w:t xml:space="preserve"> </w:t>
+      </w:r>
+      <w:r>
+        <w:t>A</w:t>
+      </w:r>
+      <w:r>
+        <w:t xml:space="preserve"> linear mixed effects model was employed as an omnibus test for effects of tau lag, network size, and condition.</w:t>
+      </w:r>
+      <w:r>
+        <w:t xml:space="preserve"> </w:t>
+      </w:r>
+      <w:r>
+        <w:t xml:space="preserve">Thus, the model included fixed effects of lag (4, 8, or 16 </w:t>
+      </w:r>
+      <w:proofErr w:type="spellStart"/>
+      <w:r>
+        <w:t>ms</w:t>
+      </w:r>
+      <w:proofErr w:type="spellEnd"/>
+      <w:r>
+        <w:t xml:space="preserve">), network size (2, 3, or 4), and condition (air or </w:t>
+      </w:r>
+      <w:proofErr w:type="spellStart"/>
+      <w:r>
+        <w:t>iso</w:t>
+      </w:r>
+      <w:proofErr w:type="spellEnd"/>
+      <w:r>
+        <w:t>)</w:t>
+      </w:r>
+      <w:r>
+        <w:t xml:space="preserve">. </w:t>
+      </w:r>
+      <w:r>
+        <w:t>The nested random effect of networks being nested within flies was included by including</w:t>
+      </w:r>
+      <w:r>
+        <w:t xml:space="preserve"> </w:t>
+      </w:r>
+      <w:r>
+        <w:t>random intercepts for fly and the interaction bet</w:t>
+      </w:r>
+      <w:r>
+        <w:t>ween fly and network</w:t>
+      </w:r>
+      <w:r>
+        <w:t xml:space="preserve">. </w:t>
+      </w:r>
+      <w:r>
+        <w:t>Due to heavy positive skew</w:t>
+      </w:r>
+      <w:r>
+        <w:t xml:space="preserve"> of phi values, trial averaged phi values were log transformed to address heteroscedasticity before fitting the model.</w:t>
+      </w:r>
+      <w:r>
+        <w:t xml:space="preserve"> </w:t>
+      </w:r>
+      <w:r>
+        <w:t xml:space="preserve">Fixed effects were tested using simulated likelihood ratio tests (N = 1000) between the full model and a null model </w:t>
+      </w:r>
+      <w:r>
+        <w:t>with the effect removed.</w:t>
+      </w:r>
+    </w:p>
+    <w:p>
+      <w:r>
+        <w:tab/>
+      </w:r>
+      <w:r>
+        <w:rPr>
+          <w:rStyle w:val="Heading4Char"/>
+        </w:rPr>
+        <w:t>Feedback.</w:t>
+      </w:r>
+      <w:r>
+        <w:t xml:space="preserve"> </w:t>
+      </w:r>
+      <w:r>
+        <w:t>To remain consistent with pr</w:t>
+      </w:r>
+      <w:r>
+        <w:t xml:space="preserve">evious analysis on this data </w:t>
+      </w:r>
+      <w:r>
+        <w:t>{Cohen,  #2}</w:t>
+      </w:r>
+      <w:r>
+        <w:t>, feedback was defined as an influence from a central channel to a periphery channel. Thus the following analysis was limited to networks consisting of two channels</w:t>
+      </w:r>
+      <w:r>
+        <w:t xml:space="preserve"> (will expand to 3 and 4 channels</w:t>
+      </w:r>
+      <w:r>
+        <w:t xml:space="preserve"> if there is room and time</w:t>
+      </w:r>
+      <w:r>
+        <w:t>, following the definition that feedback = more feedback cuts than feedforward cuts in the MIP</w:t>
+      </w:r>
+      <w:r>
+        <w:t>; may stick to using the same limited channels or use all channels</w:t>
+      </w:r>
+      <w:r>
+        <w:t>)</w:t>
+      </w:r>
+      <w:r>
+        <w:t xml:space="preserve">. </w:t>
+      </w:r>
+      <w:r>
+        <w:t xml:space="preserve">Following the scheme used in </w:t>
+      </w:r>
+      <w:r>
+        <w:t>{Cohen,  #2}</w:t>
+      </w:r>
+      <w:r>
+        <w:t>, channel</w:t>
+      </w:r>
+      <w:r>
+        <w:t>s were grouped as either peripheral (channels 2-7) or central (channels 10-15).</w:t>
+      </w:r>
+      <w:r>
+        <w:t xml:space="preserve"> MIP cuts from a </w:t>
+      </w:r>
+      <w:r>
+        <w:lastRenderedPageBreak/>
+        <w:t>centre channel to a peripheral channel were considered as feedback cuts (and feedforward otherwise).</w:t>
+      </w:r>
+      <w:r>
+        <w:t xml:space="preserve"> As each sample gives a state and corresponding MIP, we took the portion of samples with a MIP wit</w:t>
+      </w:r>
+      <w:r>
+        <w:t>h a feedback cut within a trial</w:t>
+      </w:r>
+      <w:r>
+        <w:t>.</w:t>
+      </w:r>
+      <w:r>
+        <w:t xml:space="preserve"> </w:t>
+      </w:r>
+      <w:r>
+        <w:t>A paired t-test was used to compare the trial averaged portions between conditions.</w:t>
+      </w:r>
+      <w:r>
+        <w:t xml:space="preserve"> (Check distribution, maybe a non-parametric test is valid here – distribution consists of values which are multiples of one-quarter).</w:t>
+      </w:r>
+    </w:p>
+    <w:p>
+      <w:r>
+        <w:tab/>
+      </w:r>
+      <w:r>
+        <w:rPr>
+          <w:rStyle w:val="Heading4Char"/>
+        </w:rPr>
+        <w:t>Phi-*.</w:t>
+      </w:r>
+      <w:r>
+        <w:t xml:space="preserve"> As with phi-3, a linear mixed effects model was used to assess the fixed effects of lag, network size, and condition</w:t>
+      </w:r>
+      <w:r>
+        <w:t xml:space="preserve"> in order to account for nesting</w:t>
+      </w:r>
+      <w:r>
+        <w:t xml:space="preserve">. </w:t>
+      </w:r>
+      <w:r>
+        <w:t>Once again, trial averaged values were log transformed to address heteroscedasticity.</w:t>
+      </w:r>
+      <w:r>
+        <w:t xml:space="preserve"> Simulated likelihood ratio test</w:t>
       </w:r>
       <w:r>
         <w:t>s</w:t>
       </w:r>
       <w:r>
-        <w:t xml:space="preserve"> of </w:t>
-      </w:r>
-      <w:r>
-        <w:t>a set</w:t>
-      </w:r>
-      <w:r>
-        <w:t xml:space="preserve"> of channels, and it</w:t>
-      </w:r>
-      <w:r>
-        <w:t>s state is given by the</w:t>
-      </w:r>
-      <w:r>
-        <w:t xml:space="preserve"> discretised</w:t>
-      </w:r>
-      <w:r>
-        <w:t xml:space="preserve"> measurements </w:t>
-      </w:r>
-      <w:r>
-        <w:t>of</w:t>
-      </w:r>
-      <w:r>
-        <w:t xml:space="preserve"> its channels</w:t>
-      </w:r>
-      <w:r>
-        <w:t>.</w:t>
+        <w:t xml:space="preserve"> (N=1000) comparing the full model with null models were used to test for fixed effects.</w:t>
+      </w:r>
+      <w:r>
+        <w:t xml:space="preserve"> Correlations between phi-star and phi-3 were calculated at each candidate network after averaged across trials.</w:t>
       </w:r>
       <w:r>
         <w:t xml:space="preserve"> </w:t>
       </w:r>
       <w:r>
-        <w:t>The Python 3.6.0 module in MASSIVE was used.</w:t>
-      </w:r>
-    </w:p>
-    <w:p>
-      <w:pPr>
-        <w:ind w:firstLine="720"/>
-      </w:pPr>
-      <w:bookmarkStart w:id="49" w:name="_Toc488651284"/>
-      <w:r>
-        <w:rPr>
-          <w:rStyle w:val="Heading4Char"/>
-        </w:rPr>
-        <w:t>Discretisation</w:t>
-      </w:r>
-      <w:r>
-        <w:rPr>
-          <w:rStyle w:val="Heading4Char"/>
-        </w:rPr>
-        <w:t>.</w:t>
-      </w:r>
-      <w:bookmarkEnd w:id="49"/>
-      <w:r>
-        <w:t xml:space="preserve"> Discretisation of recordings was required as IIT 3.0 has yet to be extended to c</w:t>
-      </w:r>
-      <w:r>
-        <w:t>ontinuous variables</w:t>
-      </w:r>
-      <w:r>
-        <w:t>.</w:t>
-      </w:r>
-      <w:r>
-        <w:t xml:space="preserve"> </w:t>
-      </w:r>
-      <w:r>
-        <w:t>To account for</w:t>
-      </w:r>
-      <w:r>
-        <w:t xml:space="preserve"> this,</w:t>
-      </w:r>
-      <w:r>
-        <w:t xml:space="preserve"> I discretised</w:t>
-      </w:r>
-      <w:r>
-        <w:t xml:space="preserve"> the recordings </w:t>
-      </w:r>
-      <w:r>
-        <w:t xml:space="preserve">of each channel </w:t>
-      </w:r>
-      <w:r>
-        <w:t xml:space="preserve">using </w:t>
-      </w:r>
-      <w:r>
-        <w:t>its</w:t>
-      </w:r>
-      <w:r>
-        <w:t xml:space="preserve"> </w:t>
-      </w:r>
-      <w:r>
-        <w:t>median value</w:t>
-      </w:r>
-      <w:r>
-        <w:t>.</w:t>
-      </w:r>
-      <w:r>
-        <w:t xml:space="preserve"> </w:t>
-      </w:r>
-      <w:r>
-        <w:t>The median value of a channel was</w:t>
-      </w:r>
-      <w:r>
-        <w:t xml:space="preserve"> taken across</w:t>
-      </w:r>
-      <w:r>
-        <w:t xml:space="preserve"> samples using all </w:t>
-      </w:r>
-      <w:r>
-        <w:t>eight</w:t>
-      </w:r>
-      <w:r>
-        <w:t xml:space="preserve"> trials at a single condition (air or iso). </w:t>
-      </w:r>
-      <w:r>
-        <w:t>Samples were then</w:t>
-      </w:r>
-      <w:r>
-        <w:t xml:space="preserve"> replaced with a 1 if greater than the median, and a 0 otherwise</w:t>
-      </w:r>
-      <w:r>
-        <w:t>.</w:t>
-      </w:r>
-    </w:p>
-    <w:p>
-      <w:r>
-        <w:tab/>
-      </w:r>
-      <w:bookmarkStart w:id="50" w:name="_Toc488651285"/>
-      <w:r>
-        <w:rPr>
-          <w:rStyle w:val="Heading4Char"/>
-        </w:rPr>
-        <w:t>Network Selection</w:t>
-      </w:r>
-      <w:r>
-        <w:rPr>
-          <w:rStyle w:val="Heading4Char"/>
-        </w:rPr>
-        <w:t>.</w:t>
-      </w:r>
-      <w:bookmarkEnd w:id="50"/>
-      <w:r>
-        <w:t xml:space="preserve"> </w:t>
-      </w:r>
-      <w:r>
-        <w:t xml:space="preserve">Given that the time to calculate phi grows exponentially with the number of elements in a candidate system, </w:t>
-      </w:r>
-      <w:r>
-        <w:t xml:space="preserve">candidate </w:t>
-      </w:r>
-      <w:r>
-        <w:t>networks were limited to consisting of up to four channels (</w:t>
-      </w:r>
-      <w:r>
-        <w:t>i.e. networks</w:t>
-      </w:r>
-      <w:r>
-        <w:t xml:space="preserve"> of 2, 3, or 4 channels).</w:t>
-      </w:r>
-      <w:r>
-        <w:t xml:space="preserve"> </w:t>
-      </w:r>
-      <w:r>
-        <w:t xml:space="preserve">Within this limitation, </w:t>
-      </w:r>
-      <w:r>
-        <w:t>all channel combinations were selected giving a total of 1830 candidate networks (</w:t>
-      </w:r>
-      <w:r>
-        <w:t>15 choos</w:t>
-      </w:r>
-      <w:r>
-        <w:t xml:space="preserve">e 2 + 15 choose 3 + </w:t>
-      </w:r>
-      <w:r>
-        <w:t>15 choose 4).</w:t>
-      </w:r>
-      <w:r>
-        <w:t xml:space="preserve"> </w:t>
-      </w:r>
-      <w:r>
-        <w:t>All networks were defined as f</w:t>
-      </w:r>
-      <w:r>
-        <w:t>ully connected, i.e. each channel</w:t>
-      </w:r>
-      <w:r>
-        <w:t xml:space="preserve"> </w:t>
-      </w:r>
-      <w:r>
-        <w:t>was</w:t>
-      </w:r>
-      <w:r>
-        <w:t xml:space="preserve"> bidirectionally</w:t>
-      </w:r>
-      <w:r>
-        <w:t xml:space="preserve"> connected to every other channel.</w:t>
-      </w:r>
-      <w:r>
-        <w:t xml:space="preserve"> The state of a network at a given timepoint is given by the states of its channels (e.g. for channels A=1, B=0, C=1, the network state is 100).</w:t>
-      </w:r>
-    </w:p>
-    <w:p>
-      <w:pPr>
-        <w:ind w:firstLine="720"/>
-      </w:pPr>
-      <w:bookmarkStart w:id="51" w:name="_Toc488651286"/>
-      <w:r>
-        <w:rPr>
-          <w:rStyle w:val="Heading4Char"/>
-        </w:rPr>
-        <w:t>Transition Probability Matrix</w:t>
-      </w:r>
-      <w:r>
-        <w:rPr>
-          <w:rStyle w:val="Heading4Char"/>
-        </w:rPr>
-        <w:t xml:space="preserve"> Construction</w:t>
-      </w:r>
-      <w:r>
-        <w:rPr>
-          <w:rStyle w:val="Heading4Char"/>
-        </w:rPr>
-        <w:t>.</w:t>
-      </w:r>
-      <w:bookmarkEnd w:id="51"/>
-      <w:r>
-        <w:t xml:space="preserve"> A transition probability is th</w:t>
-      </w:r>
-      <w:r>
-        <w:t xml:space="preserve">e probability of a state at time t transitioning </w:t>
-      </w:r>
-      <w:r>
-        <w:t>into another state at time t+</w:t>
-      </w:r>
-      <w:r>
-        <w:t xml:space="preserve">tau. </w:t>
-      </w:r>
-      <w:r>
-        <w:t>A transition probability matrix thus holds the probabilities of all states</w:t>
-      </w:r>
-      <w:r>
-        <w:t xml:space="preserve"> at time t</w:t>
-      </w:r>
-      <w:r>
-        <w:t xml:space="preserve"> transitioning into all other states at time t+tau.</w:t>
-      </w:r>
-      <w:r>
-        <w:t xml:space="preserve"> </w:t>
-      </w:r>
-      <w:r>
-        <w:t>For a giv</w:t>
-      </w:r>
-      <w:r>
-        <w:t>en network, source state, end state, and time lag tau, a transition probability was defined as the number of</w:t>
-      </w:r>
-      <w:r>
-        <w:t xml:space="preserve"> times across all trials the source state, after the time lag tau, transitioned into the end state divided by the total number of </w:t>
-      </w:r>
-      <w:r>
-        <w:lastRenderedPageBreak/>
-        <w:t>transitions (i.e. transitions to any state).</w:t>
-      </w:r>
-      <w:r>
-        <w:t xml:space="preserve"> As IIT’s exclusion postulate advocates for calculation at the optimal spatiotemporal resolution, transitions were calculated at three lag levels: 4, 8, and 16 ms.</w:t>
-      </w:r>
-    </w:p>
-    <w:p>
-      <w:r>
-        <w:tab/>
-      </w:r>
-      <w:bookmarkStart w:id="52" w:name="_Toc488651287"/>
-      <w:r>
-        <w:rPr>
-          <w:rStyle w:val="Heading4Char"/>
-        </w:rPr>
-        <w:t>Φ</w:t>
-      </w:r>
-      <w:r>
-        <w:rPr>
-          <w:rStyle w:val="Heading4Char"/>
-        </w:rPr>
-        <w:t xml:space="preserve"> calculation</w:t>
-      </w:r>
-      <w:r>
-        <w:rPr>
-          <w:rStyle w:val="Heading4Char"/>
-        </w:rPr>
-        <w:t>.</w:t>
-      </w:r>
-      <w:bookmarkEnd w:id="52"/>
-      <w:r>
-        <w:t xml:space="preserve"> Phis was calculated using the PyPhi package for Python 3.6. </w:t>
-      </w:r>
-      <w:r>
-        <w:t>The details of computing phi are provided in</w:t>
-      </w:r>
-      <w:r>
-        <w:t xml:space="preserve"> {Oizumi, 2014 #2}</w:t>
-      </w:r>
-      <w:r>
-        <w:t xml:space="preserve">, so I here </w:t>
-      </w:r>
-      <w:r>
-        <w:t xml:space="preserve">will </w:t>
-      </w:r>
-      <w:r>
-        <w:t>give a brief sum</w:t>
-      </w:r>
-      <w:r>
-        <w:t>mary of the calculation process.</w:t>
-      </w:r>
-      <w:r>
-        <w:t xml:space="preserve"> Phis were calculated using PyPhi’s </w:t>
-      </w:r>
-      <w:r>
-        <w:t>compute.big_mip function, which essentially takes a network and TPM as input, and provides a phi value as well as the unidirectional bipartition corresponding to the MIP.</w:t>
-      </w:r>
-      <w:r>
-        <w:t xml:space="preserve"> </w:t>
-      </w:r>
-      <w:r>
-        <w:t>As each sample provides a state, the overall phi value for a trial of 2250 samples is the average of phi values, weighted by the numb</w:t>
-      </w:r>
-      <w:r>
-        <w:t>er of occurrences of each state within the trial.</w:t>
-      </w:r>
-    </w:p>
-    <w:p>
-      <w:pPr>
-        <w:ind w:firstLine="720"/>
-      </w:pPr>
-      <w:r>
-        <w:t xml:space="preserve">FIGURE: </w:t>
-      </w:r>
-      <w:r>
-        <w:t xml:space="preserve">electrode insertion, </w:t>
-      </w:r>
-      <w:r>
-        <w:t xml:space="preserve">rereferenced data, discretised data, </w:t>
-      </w:r>
-      <w:r>
-        <w:t>tpm</w:t>
-      </w:r>
-    </w:p>
-    <w:p>
-      <w:pPr>
-        <w:pStyle w:val="Heading3"/>
-        <w:rPr>
-          <w:rFonts w:cs="Times New Roman"/>
-        </w:rPr>
-      </w:pPr>
-      <w:bookmarkStart w:id="53" w:name="_Toc488651288"/>
-      <w:r>
-        <w:rPr>
-          <w:rFonts w:cs="Times New Roman"/>
-        </w:rPr>
-        <w:t>Φ* Computation</w:t>
-      </w:r>
-      <w:bookmarkEnd w:id="53"/>
-    </w:p>
-    <w:p>
-      <w:r>
-        <w:tab/>
-        <w:t>P</w:t>
-      </w:r>
-      <w:r>
-        <w:t>hist</w:t>
-      </w:r>
-      <w:r>
-        <w:t>ar was calculated in MATLAB 2016</w:t>
-      </w:r>
-      <w:r>
-        <w:t>a, using</w:t>
-      </w:r>
-      <w:r>
-        <w:t xml:space="preserve"> a</w:t>
-      </w:r>
-      <w:r>
-        <w:t xml:space="preserve"> toolbox </w:t>
-      </w:r>
-      <w:r>
-        <w:t xml:space="preserve">which implemented phistar calculation in a previous project </w:t>
-      </w:r>
-      <w:r>
-        <w:t>{</w:t>
-      </w:r>
-      <w:hyperlink r:id="rId12" w:history="1">
-        <w:r>
-          <w:rPr>
-            <w:rStyle w:val="Hyperlink"/>
-          </w:rPr>
-          <w:t>https://github.com/amhaun01/phipattern</w:t>
-        </w:r>
-      </w:hyperlink>
-      <w:r>
-        <w:t>, Haun}.</w:t>
-      </w:r>
-      <w:r>
-        <w:t xml:space="preserve"> The details of computing ph</w:t>
-      </w:r>
-      <w:r>
-        <w:t xml:space="preserve">istar are given in </w:t>
-      </w:r>
-      <w:r>
-        <w:t>{Oizumi, 2016 #5}</w:t>
-      </w:r>
-      <w:r>
-        <w:t>, so once again I will provide only a summary of the process.</w:t>
-      </w:r>
-    </w:p>
-    <w:p>
-      <w:r>
-        <w:tab/>
-      </w:r>
-      <w:r>
-        <w:t xml:space="preserve">Phistar can be summarised relatively simply. It is the difference between the mutual information of a whole system, when considering all connections between its parts, and the mutual information of a partitioned system, where we ignore </w:t>
-      </w:r>
-      <w:r>
-        <w:t>some set of connections in the original system.</w:t>
-      </w:r>
-      <w:r>
-        <w:t xml:space="preserve"> As inputs it takes covariances matrices corresponding to the covariance between channels at time t with the same channels at time t+tau,</w:t>
-      </w:r>
-      <w:r>
-        <w:t xml:space="preserve"> at time t with themselves, an</w:t>
-      </w:r>
-      <w:r>
-        <w:t xml:space="preserve">d at time t+tau with themselves, as well as a partitioning scheme. </w:t>
-      </w:r>
-      <w:r>
-        <w:t>As phistar is based on version 2.0, it has the limitation of partitions with more independent groups having greater phi, thus to compare partitions</w:t>
-      </w:r>
-      <w:r>
-        <w:t xml:space="preserve"> a normalisation factors was applied. The partition returning the smallest normalised phi was taken as the MIP, and its unnormalized phi as the phistar value.</w:t>
-      </w:r>
-    </w:p>
-    <w:p>
-      <w:pPr>
-        <w:pStyle w:val="Heading3"/>
-      </w:pPr>
-      <w:bookmarkStart w:id="54" w:name="_Toc488651289"/>
-      <w:r>
-        <w:lastRenderedPageBreak/>
-        <w:t>Data</w:t>
-      </w:r>
-      <w:r>
-        <w:t xml:space="preserve"> Analysis</w:t>
-      </w:r>
-      <w:bookmarkEnd w:id="54"/>
-    </w:p>
-    <w:p>
-      <w:r>
-        <w:tab/>
-      </w:r>
-      <w:r>
-        <w:rPr>
-          <w:rStyle w:val="Heading4Char"/>
-        </w:rPr>
-        <w:t>Phi-3.</w:t>
-      </w:r>
-      <w:r>
-        <w:t xml:space="preserve"> </w:t>
-      </w:r>
-      <w:r>
-        <w:t>A</w:t>
-      </w:r>
-      <w:r>
-        <w:t xml:space="preserve"> linear mixed effects model was employed as an omnibus test for effects of tau lag, network size, and condition.</w:t>
-      </w:r>
-      <w:r>
-        <w:t xml:space="preserve"> </w:t>
-      </w:r>
-      <w:r>
-        <w:t>Thus, the model included fixed effects of lag (4, 8, or 16 ms), network size (2, 3, or 4), and condition (air or iso)</w:t>
-      </w:r>
-      <w:r>
-        <w:t xml:space="preserve">. </w:t>
-      </w:r>
-      <w:r>
-        <w:t>The nested random effect of networks being nested within flies was included by including</w:t>
-      </w:r>
-      <w:r>
-        <w:t xml:space="preserve"> </w:t>
-      </w:r>
-      <w:r>
-        <w:t>random intercepts for fly and the interaction bet</w:t>
-      </w:r>
-      <w:r>
-        <w:t>ween fly and network</w:t>
-      </w:r>
-      <w:r>
-        <w:t xml:space="preserve">. </w:t>
-      </w:r>
-      <w:r>
-        <w:t>Due to heavy positive skew</w:t>
-      </w:r>
-      <w:r>
-        <w:t xml:space="preserve"> of phi values, trial averaged phi values were log transformed to address heteroscedasticity before fitting the model.</w:t>
-      </w:r>
-      <w:r>
-        <w:t xml:space="preserve"> </w:t>
-      </w:r>
-      <w:r>
-        <w:t xml:space="preserve">Fixed effects were tested using simulated likelihood ratio tests (N = 1000) between the full model and a null model </w:t>
-      </w:r>
-      <w:r>
-        <w:t>with the effect removed.</w:t>
-      </w:r>
-    </w:p>
-    <w:p>
-      <w:r>
-        <w:tab/>
-      </w:r>
-      <w:r>
-        <w:rPr>
-          <w:rStyle w:val="Heading4Char"/>
-        </w:rPr>
-        <w:t>Feedback.</w:t>
-      </w:r>
-      <w:r>
-        <w:t xml:space="preserve"> </w:t>
-      </w:r>
-      <w:r>
-        <w:t>To remain consistent with pr</w:t>
-      </w:r>
-      <w:r>
-        <w:t xml:space="preserve">evious analysis on this data </w:t>
-      </w:r>
-      <w:r>
-        <w:t>{Cohen,  #2}</w:t>
-      </w:r>
-      <w:r>
-        <w:t>, feedback was defined as an influence from a central channel to a periphery channel. Thus the following analysis was limited to networks consisting of two channels</w:t>
-      </w:r>
-      <w:r>
-        <w:t xml:space="preserve"> (will expand to 3 and 4 channels</w:t>
-      </w:r>
-      <w:r>
-        <w:t xml:space="preserve"> if there is room and time</w:t>
-      </w:r>
-      <w:r>
-        <w:t>, following the definition that feedback = more feedback cuts than feedforward cuts in the MIP</w:t>
-      </w:r>
-      <w:r>
-        <w:t>; may stick to using the same limited channels or use all channels</w:t>
-      </w:r>
-      <w:r>
-        <w:t>)</w:t>
-      </w:r>
-      <w:r>
-        <w:t xml:space="preserve">. </w:t>
-      </w:r>
-      <w:r>
-        <w:t xml:space="preserve">Following the scheme used in </w:t>
-      </w:r>
-      <w:r>
-        <w:t>{Cohen,  #2}</w:t>
-      </w:r>
-      <w:r>
-        <w:t>, channel</w:t>
-      </w:r>
-      <w:r>
-        <w:t>s were grouped as either peripheral (channels 2-7) or central (channels 10-15).</w:t>
-      </w:r>
-      <w:r>
-        <w:t xml:space="preserve"> MIP cuts from a centre channel to a peripheral channel were considered as feedback cuts (and feedforward otherwise).</w:t>
-      </w:r>
-      <w:r>
-        <w:t xml:space="preserve"> As each sample gives a state and corresponding MIP, we took the portion of samples with a MIP wit</w:t>
-      </w:r>
-      <w:r>
-        <w:t>h a feedback cut within a trial</w:t>
-      </w:r>
-      <w:r>
-        <w:t>.</w:t>
-      </w:r>
-      <w:r>
-        <w:t xml:space="preserve"> </w:t>
-      </w:r>
-      <w:r>
-        <w:t>A paired t-test was used to compare the trial averaged portions between conditions.</w:t>
-      </w:r>
-      <w:r>
-        <w:t xml:space="preserve"> (Check distribution, maybe a non-parametric test is valid here – distribution consists of values which are multiples of one-quarter).</w:t>
-      </w:r>
-    </w:p>
-    <w:p>
-      <w:r>
-        <w:tab/>
-      </w:r>
-      <w:r>
-        <w:rPr>
-          <w:rStyle w:val="Heading4Char"/>
-        </w:rPr>
-        <w:t>Phi-*.</w:t>
-      </w:r>
-      <w:r>
-        <w:t xml:space="preserve"> As with phi-3, a linear mixed effects model was used to assess the fixed effects of lag, network size, and condition</w:t>
-      </w:r>
-      <w:r>
-        <w:t xml:space="preserve"> in order to account for nesting</w:t>
-      </w:r>
-      <w:r>
-        <w:t xml:space="preserve">. </w:t>
-      </w:r>
-      <w:r>
-        <w:t>Once again, trial averaged values were log transformed to address heteroscedasticity.</w:t>
-      </w:r>
-      <w:r>
-        <w:t xml:space="preserve"> Simulated likelihood ratio test</w:t>
-      </w:r>
-      <w:r>
-        <w:t>s</w:t>
-      </w:r>
-      <w:r>
-        <w:t xml:space="preserve"> (N=1000) comparing the full model with null models were used to test for fixed </w:t>
-      </w:r>
-      <w:r>
-        <w:lastRenderedPageBreak/>
-        <w:t>effects.</w:t>
-      </w:r>
-      <w:r>
-        <w:t xml:space="preserve"> Correlations between phi-star and phi-3 were calculated at each candidate network after averaged across trials.</w:t>
-      </w:r>
-      <w:r>
-        <w:t xml:space="preserve"> </w:t>
-      </w:r>
-      <w:r>
         <w:t xml:space="preserve">To assess MIP equivalence, directionality of IIT3 MIP cuts were ignored. Additionally, as IIT3 MIP cuts only bipartition the system, while IIT2 allows for partitions consisting of more than 2 sub-groups, </w:t>
       </w:r>
       <w:r>
@@ -4750,22 +5692,22 @@
       <w:pPr>
         <w:pStyle w:val="Heading2"/>
       </w:pPr>
-      <w:bookmarkStart w:id="55" w:name="_Toc488651290"/>
-      <w:commentRangeStart w:id="56"/>
+      <w:bookmarkStart w:id="56" w:name="_Toc488651290"/>
+      <w:commentRangeStart w:id="57"/>
       <w:r>
         <w:lastRenderedPageBreak/>
         <w:t>Results</w:t>
       </w:r>
-      <w:commentRangeEnd w:id="56"/>
+      <w:commentRangeEnd w:id="57"/>
       <w:r>
         <w:rPr>
           <w:rStyle w:val="CommentReference"/>
           <w:rFonts w:eastAsiaTheme="minorEastAsia" w:cstheme="minorBidi"/>
           <w:b w:val="0"/>
         </w:rPr>
-        <w:commentReference w:id="56"/>
-      </w:r>
-      <w:bookmarkEnd w:id="55"/>
+        <w:commentReference w:id="57"/>
+      </w:r>
+      <w:bookmarkEnd w:id="56"/>
     </w:p>
     <w:p>
       <w:r>
@@ -4775,7 +5717,13 @@
         <w:t>)</w:t>
       </w:r>
       <w:r>
-        <w:t xml:space="preserve"> Analyses w</w:t>
+        <w:t xml:space="preserve"> </w:t>
+      </w:r>
+      <w:r>
+        <w:t>Statistical a</w:t>
+      </w:r>
+      <w:r>
+        <w:t>nalyses w</w:t>
       </w:r>
       <w:r>
         <w:t>ere conducted using MATLAB 2017a and MATLAB 2015b (simulated likelihood ratio tests</w:t>
@@ -4810,7 +5758,15 @@
         <w:t>Descriptive statistics!</w:t>
       </w:r>
       <w:r>
-        <w:t xml:space="preserve"> Non-normal descriptives?</w:t>
+        <w:t xml:space="preserve"> Non-normal </w:t>
+      </w:r>
+      <w:proofErr w:type="spellStart"/>
+      <w:r>
+        <w:t>descriptives</w:t>
+      </w:r>
+      <w:proofErr w:type="spellEnd"/>
+      <w:r>
+        <w:t>?</w:t>
       </w:r>
     </w:p>
     <w:p>
@@ -4854,7 +5810,15 @@
         <w:t xml:space="preserve"> Thus, the model included fixed effects of</w:t>
       </w:r>
       <w:r>
-        <w:t xml:space="preserve"> lag (4, 8, or 16 ms),</w:t>
+        <w:t xml:space="preserve"> lag (4, 8, or 16 </w:t>
+      </w:r>
+      <w:proofErr w:type="spellStart"/>
+      <w:r>
+        <w:t>ms</w:t>
+      </w:r>
+      <w:proofErr w:type="spellEnd"/>
+      <w:r>
+        <w:t>),</w:t>
       </w:r>
       <w:r>
         <w:t xml:space="preserve"> </w:t>
@@ -4869,7 +5833,15 @@
         <w:t>, and condition</w:t>
       </w:r>
       <w:r>
-        <w:t xml:space="preserve"> (air or iso)</w:t>
+        <w:t xml:space="preserve"> (air or </w:t>
+      </w:r>
+      <w:proofErr w:type="spellStart"/>
+      <w:r>
+        <w:t>iso</w:t>
+      </w:r>
+      <w:proofErr w:type="spellEnd"/>
+      <w:r>
+        <w:t>)</w:t>
       </w:r>
       <w:r>
         <w:t xml:space="preserve"> and random intercepts for fly and the interaction between fly and channel combination.</w:t>
@@ -4886,16 +5858,16 @@
       <w:r>
         <w:t xml:space="preserve">phi was </w:t>
       </w:r>
-      <w:commentRangeStart w:id="57"/>
+      <w:commentRangeStart w:id="58"/>
       <w:r>
         <w:t xml:space="preserve">log transformed </w:t>
       </w:r>
-      <w:commentRangeEnd w:id="57"/>
+      <w:commentRangeEnd w:id="58"/>
       <w:r>
         <w:rPr>
           <w:rStyle w:val="CommentReference"/>
         </w:rPr>
-        <w:commentReference w:id="57"/>
+        <w:commentReference w:id="58"/>
       </w:r>
       <w:r>
         <w:t>before fitting the model.</w:t>
@@ -4938,10 +5910,50 @@
       </w:r>
       <w:r>
         <w:lastRenderedPageBreak/>
-        <w:t>include table of LR stats and coeffs, with note that coeffs are for log transformed phi</w:t>
-      </w:r>
-      <w:r>
-        <w:t xml:space="preserve"> – is it necessary to report on coefficients, and if so, report coeffs for transformed data, inverse transformed coeff after fitting to transformed data, or coeffs for untransformed data?</w:t>
+        <w:t xml:space="preserve">include table of LR stats and </w:t>
+      </w:r>
+      <w:proofErr w:type="spellStart"/>
+      <w:r>
+        <w:t>coeffs</w:t>
+      </w:r>
+      <w:proofErr w:type="spellEnd"/>
+      <w:r>
+        <w:t xml:space="preserve">, with note that </w:t>
+      </w:r>
+      <w:proofErr w:type="spellStart"/>
+      <w:r>
+        <w:t>coeffs</w:t>
+      </w:r>
+      <w:proofErr w:type="spellEnd"/>
+      <w:r>
+        <w:t xml:space="preserve"> are for log transformed phi</w:t>
+      </w:r>
+      <w:r>
+        <w:t xml:space="preserve"> – is it necessary to report on coefficients, and if so, report </w:t>
+      </w:r>
+      <w:proofErr w:type="spellStart"/>
+      <w:r>
+        <w:t>coeffs</w:t>
+      </w:r>
+      <w:proofErr w:type="spellEnd"/>
+      <w:r>
+        <w:t xml:space="preserve"> for transformed data, inverse transformed </w:t>
+      </w:r>
+      <w:proofErr w:type="spellStart"/>
+      <w:r>
+        <w:t>coeff</w:t>
+      </w:r>
+      <w:proofErr w:type="spellEnd"/>
+      <w:r>
+        <w:t xml:space="preserve"> after fitting to transformed data, or </w:t>
+      </w:r>
+      <w:proofErr w:type="spellStart"/>
+      <w:r>
+        <w:t>coeffs</w:t>
+      </w:r>
+      <w:proofErr w:type="spellEnd"/>
+      <w:r>
+        <w:t xml:space="preserve"> for untransformed data?</w:t>
       </w:r>
       <w:r>
         <w:t>)</w:t>
@@ -4956,10 +5968,26 @@
         <w:t>averaged phi values</w:t>
       </w:r>
       <w:r>
-        <w:t xml:space="preserve"> and delta (air – iso) phi values</w:t>
-      </w:r>
-      <w:r>
-        <w:t xml:space="preserve"> for every candidate network (at params).</w:t>
+        <w:t xml:space="preserve"> and delta (air – </w:t>
+      </w:r>
+      <w:proofErr w:type="spellStart"/>
+      <w:r>
+        <w:t>iso</w:t>
+      </w:r>
+      <w:proofErr w:type="spellEnd"/>
+      <w:r>
+        <w:t>) phi values</w:t>
+      </w:r>
+      <w:r>
+        <w:t xml:space="preserve"> for every candidate network (at </w:t>
+      </w:r>
+      <w:proofErr w:type="spellStart"/>
+      <w:r>
+        <w:t>params</w:t>
+      </w:r>
+      <w:proofErr w:type="spellEnd"/>
+      <w:r>
+        <w:t>).</w:t>
       </w:r>
       <w:r>
         <w:t xml:space="preserve"> Post-hoc</w:t>
@@ -4980,7 +6008,15 @@
         <w:t xml:space="preserve"> Maybe include some proportions, e.g. </w:t>
       </w:r>
       <w:r>
-        <w:t>sig/nonsig at each network size</w:t>
+        <w:t>sig/</w:t>
+      </w:r>
+      <w:proofErr w:type="spellStart"/>
+      <w:r>
+        <w:t>nonsig</w:t>
+      </w:r>
+      <w:proofErr w:type="spellEnd"/>
+      <w:r>
+        <w:t xml:space="preserve"> at each network size</w:t>
       </w:r>
     </w:p>
     <w:p>
@@ -5038,10 +6074,26 @@
         <w:t>: two columns for two taus</w:t>
       </w:r>
       <w:r>
-        <w:t xml:space="preserve"> (extremes: 4 and 16 ms)</w:t>
-      </w:r>
-      <w:r>
-        <w:t>, rows are air, iso, and delta</w:t>
+        <w:t xml:space="preserve"> (extremes: 4 and 16 </w:t>
+      </w:r>
+      <w:proofErr w:type="spellStart"/>
+      <w:r>
+        <w:t>ms</w:t>
+      </w:r>
+      <w:proofErr w:type="spellEnd"/>
+      <w:r>
+        <w:t>)</w:t>
+      </w:r>
+      <w:r>
+        <w:t xml:space="preserve">, rows are air, </w:t>
+      </w:r>
+      <w:proofErr w:type="spellStart"/>
+      <w:r>
+        <w:t>iso</w:t>
+      </w:r>
+      <w:proofErr w:type="spellEnd"/>
+      <w:r>
+        <w:t>, and delta</w:t>
       </w:r>
       <w:r>
         <w:t>; significance pattern must be visible (to convey possible point that more central combinations give a significant difference)</w:t>
@@ -5079,7 +6131,15 @@
       </w:r>
       <w:r>
         <w:lastRenderedPageBreak/>
-        <w:t>For comparability with the past finding of reduced feedback in the data under iso, the same periphery-centre channel pairings were selected.</w:t>
+        <w:t xml:space="preserve">For comparability with the past finding of reduced feedback in the data under </w:t>
+      </w:r>
+      <w:proofErr w:type="spellStart"/>
+      <w:r>
+        <w:t>iso</w:t>
+      </w:r>
+      <w:proofErr w:type="spellEnd"/>
+      <w:r>
+        <w:t>, the same periphery-centre channel pairings were selected.</w:t>
       </w:r>
     </w:p>
     <w:p>
@@ -5092,11 +6152,11 @@
       <w:pPr>
         <w:pStyle w:val="Heading3"/>
       </w:pPr>
-      <w:bookmarkStart w:id="58" w:name="_Toc488651293"/>
+      <w:bookmarkStart w:id="59" w:name="_Toc488651293"/>
       <w:r>
         <w:t xml:space="preserve">Phi-star </w:t>
       </w:r>
-      <w:bookmarkEnd w:id="58"/>
+      <w:bookmarkEnd w:id="59"/>
       <w:r>
         <w:t>is moderately correlated with phi-3</w:t>
       </w:r>
@@ -5177,7 +6237,15 @@
         <w:tab/>
       </w:r>
       <w:r>
-        <w:t>FIGURE: phistars at two taus</w:t>
+        <w:t xml:space="preserve">FIGURE: </w:t>
+      </w:r>
+      <w:proofErr w:type="spellStart"/>
+      <w:r>
+        <w:t>phistars</w:t>
+      </w:r>
+      <w:proofErr w:type="spellEnd"/>
+      <w:r>
+        <w:t xml:space="preserve"> at two taus</w:t>
       </w:r>
       <w:r>
         <w:t>, same as phi3 figure</w:t>
@@ -5230,10 +6298,26 @@
         <w:t>proportion of significance</w:t>
       </w:r>
       <w:r>
-        <w:t xml:space="preserve"> per nChannels).</w:t>
-      </w:r>
-      <w:r>
-        <w:t xml:space="preserve"> The average correlation (after Fisher z-r transformation and backtransform) was x.</w:t>
+        <w:t xml:space="preserve"> per </w:t>
+      </w:r>
+      <w:proofErr w:type="spellStart"/>
+      <w:r>
+        <w:t>nChannels</w:t>
+      </w:r>
+      <w:proofErr w:type="spellEnd"/>
+      <w:r>
+        <w:t>).</w:t>
+      </w:r>
+      <w:r>
+        <w:t xml:space="preserve"> The average correlation (after Fisher z-r transformation and </w:t>
+      </w:r>
+      <w:proofErr w:type="spellStart"/>
+      <w:r>
+        <w:t>backtransform</w:t>
+      </w:r>
+      <w:proofErr w:type="spellEnd"/>
+      <w:r>
+        <w:t>) was x.</w:t>
       </w:r>
     </w:p>
     <w:p>
@@ -5303,16 +6387,24 @@
       <w:pPr>
         <w:pStyle w:val="Heading2"/>
       </w:pPr>
-      <w:bookmarkStart w:id="59" w:name="_Toc488651294"/>
+      <w:bookmarkStart w:id="60" w:name="_Toc488651294"/>
       <w:r>
         <w:lastRenderedPageBreak/>
         <w:t>CHAPTER 3: DISCUSSION AND CONCLUSION</w:t>
       </w:r>
-      <w:bookmarkEnd w:id="59"/>
-    </w:p>
-    <w:p>
-      <w:r>
-        <w:t>Blah blah blah discuss discuss, etc. etc.</w:t>
+      <w:bookmarkEnd w:id="60"/>
+    </w:p>
+    <w:p>
+      <w:r>
+        <w:t xml:space="preserve">Blah blah blah discuss </w:t>
+      </w:r>
+      <w:proofErr w:type="spellStart"/>
+      <w:r>
+        <w:t>discuss</w:t>
+      </w:r>
+      <w:proofErr w:type="spellEnd"/>
+      <w:r>
+        <w:t>, etc. etc.</w:t>
       </w:r>
     </w:p>
     <w:p>
@@ -5344,8 +6436,6 @@
       <w:r>
         <w:t>Reduction of this problem to decrease compute time is already underway, but given the mathematical nature of the theory proofs are required equating approximations of the MIP to the actual MIP.</w:t>
       </w:r>
-      <w:bookmarkStart w:id="60" w:name="_GoBack"/>
-      <w:bookmarkEnd w:id="60"/>
     </w:p>
     <w:p>
       <w:pPr>
@@ -5538,7 +6628,23 @@
         <w:annotationRef/>
       </w:r>
       <w:r>
-        <w:t>Should I also ignore the outermost electrode for all analysis? (which would give 14 signals, same as Dror’s analysis) After rereferencing I imagine the outermost channel would be just inside the eye</w:t>
+        <w:t xml:space="preserve">Should I also ignore the outermost electrode for all analysis? (which would give 14 signals, same as </w:t>
+      </w:r>
+      <w:proofErr w:type="spellStart"/>
+      <w:r>
+        <w:t>Dror’s</w:t>
+      </w:r>
+      <w:proofErr w:type="spellEnd"/>
+      <w:r>
+        <w:t xml:space="preserve"> analysis) After </w:t>
+      </w:r>
+      <w:proofErr w:type="spellStart"/>
+      <w:r>
+        <w:t>rereferencing</w:t>
+      </w:r>
+      <w:proofErr w:type="spellEnd"/>
+      <w:r>
+        <w:t xml:space="preserve"> I imagine the outermost channel would be just inside the eye</w:t>
       </w:r>
     </w:p>
   </w:comment>
@@ -5558,7 +6664,7 @@
       </w:r>
     </w:p>
   </w:comment>
-  <w:comment w:id="56" w:author="Angus Leung" w:date="2017-07-17T13:42:00Z" w:initials="AL">
+  <w:comment w:id="57" w:author="Angus Leung" w:date="2017-07-17T13:42:00Z" w:initials="AL">
     <w:p>
       <w:pPr>
         <w:pStyle w:val="CommentText"/>
@@ -5574,7 +6680,7 @@
       </w:r>
     </w:p>
   </w:comment>
-  <w:comment w:id="57" w:author="Angus Leung" w:date="2017-07-24T09:36:00Z" w:initials="AL">
+  <w:comment w:id="58" w:author="Angus Leung" w:date="2017-07-24T09:36:00Z" w:initials="AL">
     <w:p>
       <w:pPr>
         <w:pStyle w:val="CommentText"/>
@@ -5586,10 +6692,7 @@
         <w:annotationRef/>
       </w:r>
       <w:r>
-        <w:t xml:space="preserve">In addition to reducing skew, the log transform respects the inherent positivity of phi (where phi </w:t>
-      </w:r>
-      <w:r>
-        <w:t>&gt;= 0)</w:t>
+        <w:t>In addition to reducing skew, the log transform respects the inherent positivity of phi (where phi &gt;= 0)</w:t>
       </w:r>
     </w:p>
   </w:comment>
@@ -5740,7 +6843,7 @@
         <w:noProof/>
         <w:szCs w:val="24"/>
       </w:rPr>
-      <w:t>21</w:t>
+      <w:t>23</w:t>
     </w:r>
     <w:r>
       <w:rPr>
@@ -5836,6 +6939,119 @@
 <file path=word/numbering.xml><?xml version="1.0" encoding="utf-8"?>
 <w:numbering xmlns:wpc="http://schemas.microsoft.com/office/word/2010/wordprocessingCanvas" xmlns:cx="http://schemas.microsoft.com/office/drawing/2014/chartex" xmlns:cx1="http://schemas.microsoft.com/office/drawing/2015/9/8/chartex" xmlns:cx2="http://schemas.microsoft.com/office/drawing/2015/10/21/chartex" xmlns:cx3="http://schemas.microsoft.com/office/drawing/2016/5/9/chartex" xmlns:cx4="http://schemas.microsoft.com/office/drawing/2016/5/10/chartex" xmlns:cx5="http://schemas.microsoft.com/office/drawing/2016/5/11/chartex" xmlns:cx6="http://schemas.microsoft.com/office/drawing/2016/5/12/chartex" xmlns:cx7="http://schemas.microsoft.com/office/drawing/2016/5/13/chartex" xmlns:cx8="http://schemas.microsoft.com/office/drawing/2016/5/14/chartex" xmlns:mc="http://schemas.openxmlformats.org/markup-compatibility/2006" xmlns:aink="http://schemas.microsoft.com/office/drawing/2016/ink" xmlns:am3d="http://schemas.microsoft.com/office/drawing/2017/model3d" xmlns:o="urn:schemas-microsoft-com:office:office" xmlns:r="http://schemas.openxmlformats.org/officeDocument/2006/relationships" xmlns:m="http://schemas.openxmlformats.org/officeDocument/2006/math" xmlns:v="urn:schemas-microsoft-com:vml" xmlns:wp14="http://schemas.microsoft.com/office/word/2010/wordprocessingDrawing" xmlns:wp="http://schemas.openxmlformats.org/drawingml/2006/wordprocessingDrawing" xmlns:w10="urn:schemas-microsoft-com:office:word" xmlns:w="http://schemas.openxmlformats.org/wordprocessingml/2006/main" xmlns:w14="http://schemas.microsoft.com/office/word/2010/wordml" xmlns:w15="http://schemas.microsoft.com/office/word/2012/wordml" xmlns:w16cid="http://schemas.microsoft.com/office/word/2016/wordml/cid" xmlns:w16se="http://schemas.microsoft.com/office/word/2015/wordml/symex" xmlns:wpg="http://schemas.microsoft.com/office/word/2010/wordprocessingGroup" xmlns:wpi="http://schemas.microsoft.com/office/word/2010/wordprocessingInk" xmlns:wne="http://schemas.microsoft.com/office/word/2006/wordml" xmlns:wps="http://schemas.microsoft.com/office/word/2010/wordprocessingShape" mc:Ignorable="w14 w15 w16se w16cid wp14">
   <w:abstractNum w:abstractNumId="0" w15:restartNumberingAfterBreak="0">
+    <w:nsid w:val="2A6E752C"/>
+    <w:multiLevelType w:val="hybridMultilevel"/>
+    <w:tmpl w:val="F7D2F3C4"/>
+    <w:lvl w:ilvl="0" w:tplc="0C090001">
+      <w:start w:val="1"/>
+      <w:numFmt w:val="bullet"/>
+      <w:lvlText w:val=""/>
+      <w:lvlJc w:val="left"/>
+      <w:pPr>
+        <w:ind w:left="720" w:hanging="360"/>
+      </w:pPr>
+      <w:rPr>
+        <w:rFonts w:ascii="Symbol" w:hAnsi="Symbol" w:hint="default"/>
+      </w:rPr>
+    </w:lvl>
+    <w:lvl w:ilvl="1" w:tplc="0C090003" w:tentative="1">
+      <w:start w:val="1"/>
+      <w:numFmt w:val="bullet"/>
+      <w:lvlText w:val="o"/>
+      <w:lvlJc w:val="left"/>
+      <w:pPr>
+        <w:ind w:left="1440" w:hanging="360"/>
+      </w:pPr>
+      <w:rPr>
+        <w:rFonts w:ascii="Courier New" w:hAnsi="Courier New" w:cs="Courier New" w:hint="default"/>
+      </w:rPr>
+    </w:lvl>
+    <w:lvl w:ilvl="2" w:tplc="0C090005" w:tentative="1">
+      <w:start w:val="1"/>
+      <w:numFmt w:val="bullet"/>
+      <w:lvlText w:val=""/>
+      <w:lvlJc w:val="left"/>
+      <w:pPr>
+        <w:ind w:left="2160" w:hanging="360"/>
+      </w:pPr>
+      <w:rPr>
+        <w:rFonts w:ascii="Wingdings" w:hAnsi="Wingdings" w:hint="default"/>
+      </w:rPr>
+    </w:lvl>
+    <w:lvl w:ilvl="3" w:tplc="0C090001" w:tentative="1">
+      <w:start w:val="1"/>
+      <w:numFmt w:val="bullet"/>
+      <w:lvlText w:val=""/>
+      <w:lvlJc w:val="left"/>
+      <w:pPr>
+        <w:ind w:left="2880" w:hanging="360"/>
+      </w:pPr>
+      <w:rPr>
+        <w:rFonts w:ascii="Symbol" w:hAnsi="Symbol" w:hint="default"/>
+      </w:rPr>
+    </w:lvl>
+    <w:lvl w:ilvl="4" w:tplc="0C090003" w:tentative="1">
+      <w:start w:val="1"/>
+      <w:numFmt w:val="bullet"/>
+      <w:lvlText w:val="o"/>
+      <w:lvlJc w:val="left"/>
+      <w:pPr>
+        <w:ind w:left="3600" w:hanging="360"/>
+      </w:pPr>
+      <w:rPr>
+        <w:rFonts w:ascii="Courier New" w:hAnsi="Courier New" w:cs="Courier New" w:hint="default"/>
+      </w:rPr>
+    </w:lvl>
+    <w:lvl w:ilvl="5" w:tplc="0C090005" w:tentative="1">
+      <w:start w:val="1"/>
+      <w:numFmt w:val="bullet"/>
+      <w:lvlText w:val=""/>
+      <w:lvlJc w:val="left"/>
+      <w:pPr>
+        <w:ind w:left="4320" w:hanging="360"/>
+      </w:pPr>
+      <w:rPr>
+        <w:rFonts w:ascii="Wingdings" w:hAnsi="Wingdings" w:hint="default"/>
+      </w:rPr>
+    </w:lvl>
+    <w:lvl w:ilvl="6" w:tplc="0C090001" w:tentative="1">
+      <w:start w:val="1"/>
+      <w:numFmt w:val="bullet"/>
+      <w:lvlText w:val=""/>
+      <w:lvlJc w:val="left"/>
+      <w:pPr>
+        <w:ind w:left="5040" w:hanging="360"/>
+      </w:pPr>
+      <w:rPr>
+        <w:rFonts w:ascii="Symbol" w:hAnsi="Symbol" w:hint="default"/>
+      </w:rPr>
+    </w:lvl>
+    <w:lvl w:ilvl="7" w:tplc="0C090003" w:tentative="1">
+      <w:start w:val="1"/>
+      <w:numFmt w:val="bullet"/>
+      <w:lvlText w:val="o"/>
+      <w:lvlJc w:val="left"/>
+      <w:pPr>
+        <w:ind w:left="5760" w:hanging="360"/>
+      </w:pPr>
+      <w:rPr>
+        <w:rFonts w:ascii="Courier New" w:hAnsi="Courier New" w:cs="Courier New" w:hint="default"/>
+      </w:rPr>
+    </w:lvl>
+    <w:lvl w:ilvl="8" w:tplc="0C090005" w:tentative="1">
+      <w:start w:val="1"/>
+      <w:numFmt w:val="bullet"/>
+      <w:lvlText w:val=""/>
+      <w:lvlJc w:val="left"/>
+      <w:pPr>
+        <w:ind w:left="6480" w:hanging="360"/>
+      </w:pPr>
+      <w:rPr>
+        <w:rFonts w:ascii="Wingdings" w:hAnsi="Wingdings" w:hint="default"/>
+      </w:rPr>
+    </w:lvl>
+  </w:abstractNum>
+  <w:abstractNum w:abstractNumId="1" w15:restartNumberingAfterBreak="0">
     <w:nsid w:val="3A5C2A12"/>
     <w:multiLevelType w:val="hybridMultilevel"/>
     <w:tmpl w:val="3F3A0E22"/>
@@ -5924,7 +7140,7 @@
       </w:pPr>
     </w:lvl>
   </w:abstractNum>
-  <w:abstractNum w:abstractNumId="1" w15:restartNumberingAfterBreak="0">
+  <w:abstractNum w:abstractNumId="2" w15:restartNumberingAfterBreak="0">
     <w:nsid w:val="5868543B"/>
     <w:multiLevelType w:val="hybridMultilevel"/>
     <w:tmpl w:val="AB182B44"/>
@@ -6014,9 +7230,12 @@
     </w:lvl>
   </w:abstractNum>
   <w:num w:numId="1">
+    <w:abstractNumId w:val="2"/>
+  </w:num>
+  <w:num w:numId="2">
     <w:abstractNumId w:val="1"/>
   </w:num>
-  <w:num w:numId="2">
+  <w:num w:numId="3">
     <w:abstractNumId w:val="0"/>
   </w:num>
 </w:numbering>
@@ -6517,6 +7736,23 @@
       <w:iCs/>
     </w:rPr>
   </w:style>
+  <w:style w:type="paragraph" w:styleId="Heading5">
+    <w:name w:val="heading 5"/>
+    <w:basedOn w:val="Heading4"/>
+    <w:next w:val="Normal"/>
+    <w:link w:val="Heading5Char"/>
+    <w:uiPriority w:val="9"/>
+    <w:unhideWhenUsed/>
+    <w:qFormat/>
+    <w:rsid w:val="004539F6"/>
+    <w:pPr>
+      <w:spacing w:before="40"/>
+      <w:outlineLvl w:val="4"/>
+    </w:pPr>
+    <w:rPr>
+      <w:i/>
+    </w:rPr>
+  </w:style>
   <w:style w:type="character" w:default="1" w:styleId="DefaultParagraphFont">
     <w:name w:val="Default Paragraph Font"/>
     <w:uiPriority w:val="1"/>
@@ -6933,6 +8169,20 @@
       <w:sz w:val="24"/>
     </w:rPr>
   </w:style>
+  <w:style w:type="character" w:customStyle="1" w:styleId="Heading5Char">
+    <w:name w:val="Heading 5 Char"/>
+    <w:basedOn w:val="DefaultParagraphFont"/>
+    <w:link w:val="Heading5"/>
+    <w:uiPriority w:val="9"/>
+    <w:rsid w:val="004539F6"/>
+    <w:rPr>
+      <w:rFonts w:ascii="Times New Roman" w:eastAsiaTheme="majorEastAsia" w:hAnsi="Times New Roman" w:cstheme="majorBidi"/>
+      <w:b/>
+      <w:i/>
+      <w:iCs/>
+      <w:sz w:val="24"/>
+    </w:rPr>
+  </w:style>
 </w:styles>
 </file>
 
@@ -7202,7 +8452,7 @@
 </file>
 
 <file path=customXml/itemProps1.xml><?xml version="1.0" encoding="utf-8"?>
-<ds:datastoreItem xmlns:ds="http://schemas.openxmlformats.org/officeDocument/2006/customXml" ds:itemID="{1ACC11AD-CD00-4134-8DBC-5D4A64AA383D}">
+<ds:datastoreItem xmlns:ds="http://schemas.openxmlformats.org/officeDocument/2006/customXml" ds:itemID="{0C2E7430-9142-47E7-8E60-A4F2467EF315}">
   <ds:schemaRefs>
     <ds:schemaRef ds:uri="http://schemas.openxmlformats.org/officeDocument/2006/bibliography"/>
   </ds:schemaRefs>

</xml_diff>